<commit_message>
Thay doi dinh nghia doanhthu cua mo hinh csdl va cac rang buoc
</commit_message>
<xml_diff>
--- a/preparation/Mo hinh DLQH va cac rang buoc.docx
+++ b/preparation/Mo hinh DLQH va cac rang buoc.docx
@@ -5219,241 +5219,245 @@
       </w:r>
       <w:proofErr w:type="spellEnd"/>
       <w:r>
-        <w:t xml:space="preserve"> = TONGTHU </w:t>
-      </w:r>
-      <w:r>
-        <w:t xml:space="preserve"> – TONGCHI</w:t>
+        <w:t xml:space="preserve"> = </w:t>
+      </w:r>
+      <w:proofErr w:type="spellStart"/>
+      <w:r>
+        <w:t>tổng</w:t>
+      </w:r>
+      <w:proofErr w:type="spellEnd"/>
+      <w:r>
+        <w:t xml:space="preserve"> </w:t>
+      </w:r>
+      <w:proofErr w:type="spellStart"/>
+      <w:r>
+        <w:t>giá</w:t>
+      </w:r>
+      <w:proofErr w:type="spellEnd"/>
+      <w:r>
+        <w:t xml:space="preserve"> </w:t>
+      </w:r>
+      <w:proofErr w:type="spellStart"/>
+      <w:r>
+        <w:t>trị</w:t>
+      </w:r>
+      <w:proofErr w:type="spellEnd"/>
+      <w:r>
+        <w:t xml:space="preserve"> </w:t>
+      </w:r>
+      <w:proofErr w:type="spellStart"/>
+      <w:r>
+        <w:t>các</w:t>
+      </w:r>
+      <w:proofErr w:type="spellEnd"/>
+      <w:r>
+        <w:t xml:space="preserve"> </w:t>
+      </w:r>
+      <w:proofErr w:type="spellStart"/>
+      <w:r>
+        <w:t>hóa</w:t>
+      </w:r>
+      <w:proofErr w:type="spellEnd"/>
+      <w:r>
+        <w:t xml:space="preserve"> </w:t>
+      </w:r>
+      <w:proofErr w:type="spellStart"/>
+      <w:r>
+        <w:t>dơn</w:t>
+      </w:r>
+      <w:proofErr w:type="spellEnd"/>
+      <w:r>
+        <w:t xml:space="preserve"> </w:t>
+      </w:r>
+      <w:proofErr w:type="spellStart"/>
+      <w:r>
+        <w:t>bán</w:t>
+      </w:r>
+      <w:proofErr w:type="spellEnd"/>
+      <w:r>
+        <w:t xml:space="preserve"> </w:t>
+      </w:r>
+      <w:proofErr w:type="spellStart"/>
+      <w:r>
+        <w:t>hàng</w:t>
+      </w:r>
+      <w:proofErr w:type="spellEnd"/>
+      <w:r>
+        <w:t>)</w:t>
       </w:r>
     </w:p>
     <w:p>
-      <w:proofErr w:type="spellStart"/>
-      <w:r>
-        <w:t>Dùng</w:t>
-      </w:r>
-      <w:proofErr w:type="spellEnd"/>
-      <w:r>
-        <w:t xml:space="preserve"> </w:t>
-      </w:r>
-      <w:proofErr w:type="spellStart"/>
-      <w:r>
-        <w:t>để</w:t>
-      </w:r>
-      <w:proofErr w:type="spellEnd"/>
-      <w:r>
-        <w:t xml:space="preserve"> </w:t>
-      </w:r>
-      <w:proofErr w:type="spellStart"/>
-      <w:r>
-        <w:t>thống</w:t>
-      </w:r>
-      <w:proofErr w:type="spellEnd"/>
-      <w:r>
-        <w:t xml:space="preserve"> </w:t>
-      </w:r>
-      <w:proofErr w:type="spellStart"/>
-      <w:r>
-        <w:t>kê</w:t>
-      </w:r>
-      <w:proofErr w:type="spellEnd"/>
-      <w:r>
-        <w:t xml:space="preserve"> </w:t>
-      </w:r>
-      <w:proofErr w:type="spellStart"/>
-      <w:r>
-        <w:t>doanh</w:t>
-      </w:r>
-      <w:proofErr w:type="spellEnd"/>
-      <w:r>
-        <w:t xml:space="preserve"> </w:t>
-      </w:r>
-      <w:proofErr w:type="spellStart"/>
-      <w:r>
-        <w:t>thu</w:t>
-      </w:r>
-      <w:proofErr w:type="spellEnd"/>
-      <w:r>
-        <w:t xml:space="preserve"> </w:t>
-      </w:r>
-      <w:proofErr w:type="spellStart"/>
-      <w:r>
-        <w:t>trong</w:t>
-      </w:r>
-      <w:proofErr w:type="spellEnd"/>
-      <w:r>
-        <w:t xml:space="preserve"> </w:t>
-      </w:r>
-      <w:proofErr w:type="spellStart"/>
-      <w:r>
-        <w:t>ngày</w:t>
-      </w:r>
-      <w:proofErr w:type="spellEnd"/>
-      <w:r>
-        <w:t xml:space="preserve"> </w:t>
-      </w:r>
-      <w:proofErr w:type="spellStart"/>
-      <w:r>
-        <w:t>với</w:t>
-      </w:r>
-      <w:proofErr w:type="spellEnd"/>
-      <w:r>
-        <w:t xml:space="preserve"> PK </w:t>
-      </w:r>
-      <w:proofErr w:type="spellStart"/>
-      <w:r>
-        <w:t>là</w:t>
-      </w:r>
-      <w:proofErr w:type="spellEnd"/>
-      <w:r>
-        <w:t xml:space="preserve"> TODAY (</w:t>
-      </w:r>
-      <w:proofErr w:type="spellStart"/>
-      <w:r>
-        <w:t>ngày</w:t>
-      </w:r>
-      <w:proofErr w:type="spellEnd"/>
-      <w:r>
-        <w:t xml:space="preserve">). </w:t>
-      </w:r>
-      <w:proofErr w:type="spellStart"/>
-      <w:r>
-        <w:t>Sử</w:t>
-      </w:r>
-      <w:proofErr w:type="spellEnd"/>
-      <w:r>
-        <w:t xml:space="preserve"> </w:t>
-      </w:r>
-      <w:proofErr w:type="spellStart"/>
-      <w:r>
-        <w:t>dụng</w:t>
-      </w:r>
-      <w:proofErr w:type="spellEnd"/>
-      <w:r>
-        <w:t xml:space="preserve"> trigger </w:t>
-      </w:r>
-      <w:proofErr w:type="spellStart"/>
-      <w:r>
-        <w:t>khi</w:t>
-      </w:r>
-      <w:proofErr w:type="spellEnd"/>
-      <w:r>
-        <w:t xml:space="preserve"> table HDBH hay table HDNH </w:t>
-      </w:r>
-      <w:proofErr w:type="spellStart"/>
-      <w:r>
-        <w:t>được</w:t>
-      </w:r>
-      <w:proofErr w:type="spellEnd"/>
-      <w:r>
-        <w:t xml:space="preserve"> </w:t>
-      </w:r>
-      <w:proofErr w:type="spellStart"/>
-      <w:r>
-        <w:t>thêm</w:t>
-      </w:r>
-      <w:proofErr w:type="spellEnd"/>
-      <w:r>
-        <w:t xml:space="preserve"> hay </w:t>
-      </w:r>
-      <w:proofErr w:type="spellStart"/>
-      <w:r>
-        <w:t>sửa</w:t>
-      </w:r>
-      <w:proofErr w:type="spellEnd"/>
-      <w:r>
-        <w:t xml:space="preserve"> </w:t>
-      </w:r>
-      <w:proofErr w:type="spellStart"/>
-      <w:r>
-        <w:t>thí</w:t>
-      </w:r>
-      <w:proofErr w:type="spellEnd"/>
-      <w:r>
-        <w:t xml:space="preserve"> </w:t>
-      </w:r>
-      <w:proofErr w:type="spellStart"/>
-      <w:r>
-        <w:t>sẽ</w:t>
-      </w:r>
-      <w:proofErr w:type="spellEnd"/>
-      <w:r>
-        <w:t xml:space="preserve"> </w:t>
-      </w:r>
-      <w:proofErr w:type="spellStart"/>
-      <w:r>
-        <w:t>tự</w:t>
-      </w:r>
-      <w:proofErr w:type="spellEnd"/>
-      <w:r>
-        <w:t xml:space="preserve"> </w:t>
-      </w:r>
-      <w:proofErr w:type="spellStart"/>
-      <w:r>
-        <w:t>động</w:t>
-      </w:r>
-      <w:proofErr w:type="spellEnd"/>
-      <w:r>
-        <w:t xml:space="preserve"> </w:t>
-      </w:r>
-      <w:proofErr w:type="spellStart"/>
-      <w:r>
-        <w:t>cộng</w:t>
-      </w:r>
-      <w:proofErr w:type="spellEnd"/>
-      <w:r>
-        <w:t xml:space="preserve"> </w:t>
-      </w:r>
-      <w:proofErr w:type="spellStart"/>
-      <w:r>
-        <w:t>dồn</w:t>
-      </w:r>
-      <w:proofErr w:type="spellEnd"/>
-      <w:r>
-        <w:t xml:space="preserve"> </w:t>
-      </w:r>
-      <w:proofErr w:type="spellStart"/>
-      <w:r>
-        <w:t>vào</w:t>
-      </w:r>
-      <w:proofErr w:type="spellEnd"/>
-      <w:r>
-        <w:t xml:space="preserve"> </w:t>
-      </w:r>
-      <w:proofErr w:type="spellStart"/>
-      <w:r>
-        <w:t>hoặc</w:t>
-      </w:r>
-      <w:proofErr w:type="spellEnd"/>
-      <w:r>
-        <w:t xml:space="preserve"> </w:t>
-      </w:r>
-      <w:proofErr w:type="spellStart"/>
-      <w:r>
-        <w:t>sửa</w:t>
-      </w:r>
-      <w:proofErr w:type="spellEnd"/>
-      <w:r>
-        <w:t xml:space="preserve"> </w:t>
-      </w:r>
-      <w:proofErr w:type="spellStart"/>
-      <w:r>
-        <w:t>thông</w:t>
-      </w:r>
-      <w:proofErr w:type="spellEnd"/>
-      <w:r>
-        <w:t xml:space="preserve"> tin </w:t>
-      </w:r>
-      <w:proofErr w:type="spellStart"/>
-      <w:r>
-        <w:t>trong</w:t>
-      </w:r>
-      <w:proofErr w:type="spellEnd"/>
-      <w:r>
-        <w:t xml:space="preserve"> DOANHTHUNGAY.</w:t>
-      </w:r>
+      <w:r>
+        <w:t>(</w:t>
+      </w:r>
+      <w:proofErr w:type="spellStart"/>
+      <w:r>
+        <w:t>Tongchi</w:t>
+      </w:r>
+      <w:proofErr w:type="spellEnd"/>
+      <w:r>
+        <w:t xml:space="preserve"> =</w:t>
+      </w:r>
+      <w:proofErr w:type="spellStart"/>
+      <w:r>
+        <w:t>tổng</w:t>
+      </w:r>
+      <w:proofErr w:type="spellEnd"/>
+      <w:r>
+        <w:t xml:space="preserve"> </w:t>
+      </w:r>
+      <w:proofErr w:type="spellStart"/>
+      <w:r>
+        <w:t>giá</w:t>
+      </w:r>
+      <w:proofErr w:type="spellEnd"/>
+      <w:r>
+        <w:t xml:space="preserve"> </w:t>
+      </w:r>
+      <w:proofErr w:type="spellStart"/>
+      <w:r>
+        <w:t>trị</w:t>
+      </w:r>
+      <w:proofErr w:type="spellEnd"/>
+      <w:r>
+        <w:t xml:space="preserve"> </w:t>
+      </w:r>
+      <w:proofErr w:type="spellStart"/>
+      <w:r>
+        <w:t>các</w:t>
+      </w:r>
+      <w:proofErr w:type="spellEnd"/>
+      <w:r>
+        <w:t xml:space="preserve"> </w:t>
+      </w:r>
+      <w:proofErr w:type="spellStart"/>
+      <w:r>
+        <w:t>hóa</w:t>
+      </w:r>
+      <w:proofErr w:type="spellEnd"/>
+      <w:r>
+        <w:t xml:space="preserve"> </w:t>
+      </w:r>
+      <w:proofErr w:type="spellStart"/>
+      <w:r>
+        <w:t>đơn</w:t>
+      </w:r>
+      <w:proofErr w:type="spellEnd"/>
+      <w:r>
+        <w:t xml:space="preserve"> </w:t>
+      </w:r>
+      <w:proofErr w:type="spellStart"/>
+      <w:r>
+        <w:t>nhập</w:t>
+      </w:r>
+      <w:proofErr w:type="spellEnd"/>
+      <w:r>
+        <w:t xml:space="preserve"> </w:t>
+      </w:r>
+      <w:proofErr w:type="spellStart"/>
+      <w:r>
+        <w:t>hàng</w:t>
+      </w:r>
+      <w:proofErr w:type="spellEnd"/>
+      <w:r>
+        <w:t>)</w:t>
+      </w:r>
+      <w:bookmarkStart w:id="0" w:name="_GoBack"/>
+      <w:bookmarkEnd w:id="0"/>
     </w:p>
     <w:p>
       <w:proofErr w:type="spellStart"/>
       <w:r>
+        <w:t>Dùng</w:t>
+      </w:r>
+      <w:proofErr w:type="spellEnd"/>
+      <w:r>
+        <w:t xml:space="preserve"> </w:t>
+      </w:r>
+      <w:proofErr w:type="spellStart"/>
+      <w:r>
+        <w:t>để</w:t>
+      </w:r>
+      <w:proofErr w:type="spellEnd"/>
+      <w:r>
+        <w:t xml:space="preserve"> </w:t>
+      </w:r>
+      <w:proofErr w:type="spellStart"/>
+      <w:r>
+        <w:t>thống</w:t>
+      </w:r>
+      <w:proofErr w:type="spellEnd"/>
+      <w:r>
+        <w:t xml:space="preserve"> </w:t>
+      </w:r>
+      <w:proofErr w:type="spellStart"/>
+      <w:r>
+        <w:t>kê</w:t>
+      </w:r>
+      <w:proofErr w:type="spellEnd"/>
+      <w:r>
+        <w:t xml:space="preserve"> </w:t>
+      </w:r>
+      <w:proofErr w:type="spellStart"/>
+      <w:r>
+        <w:t>doanh</w:t>
+      </w:r>
+      <w:proofErr w:type="spellEnd"/>
+      <w:r>
+        <w:t xml:space="preserve"> </w:t>
+      </w:r>
+      <w:proofErr w:type="spellStart"/>
+      <w:proofErr w:type="gramStart"/>
+      <w:r>
+        <w:t>thu</w:t>
+      </w:r>
+      <w:proofErr w:type="spellEnd"/>
+      <w:proofErr w:type="gramEnd"/>
+      <w:r>
+        <w:t xml:space="preserve"> </w:t>
+      </w:r>
+      <w:proofErr w:type="spellStart"/>
+      <w:r>
+        <w:t>trong</w:t>
+      </w:r>
+      <w:proofErr w:type="spellEnd"/>
+      <w:r>
+        <w:t xml:space="preserve"> </w:t>
+      </w:r>
+      <w:proofErr w:type="spellStart"/>
+      <w:r>
+        <w:t>ngày</w:t>
+      </w:r>
+      <w:proofErr w:type="spellEnd"/>
+      <w:r>
+        <w:t xml:space="preserve"> </w:t>
+      </w:r>
+      <w:proofErr w:type="spellStart"/>
+      <w:r>
+        <w:t>với</w:t>
+      </w:r>
+      <w:proofErr w:type="spellEnd"/>
+      <w:r>
+        <w:t xml:space="preserve"> PK </w:t>
+      </w:r>
+      <w:proofErr w:type="spellStart"/>
+      <w:r>
+        <w:t>là</w:t>
+      </w:r>
+      <w:proofErr w:type="spellEnd"/>
+      <w:r>
+        <w:t xml:space="preserve"> TODAY (</w:t>
+      </w:r>
+      <w:proofErr w:type="spellStart"/>
+      <w:r>
+        <w:t>ngày</w:t>
+      </w:r>
+      <w:proofErr w:type="spellEnd"/>
+      <w:r>
+        <w:t xml:space="preserve">). </w:t>
+      </w:r>
+      <w:proofErr w:type="spellStart"/>
+      <w:r>
         <w:t>Sử</w:t>
       </w:r>
       <w:proofErr w:type="spellEnd"/>
@@ -5466,7 +5470,7 @@
       </w:r>
       <w:proofErr w:type="spellEnd"/>
       <w:r>
-        <w:t xml:space="preserve"> trigger, </w:t>
+        <w:t xml:space="preserve"> trigger </w:t>
       </w:r>
       <w:proofErr w:type="spellStart"/>
       <w:r>
@@ -5474,14 +5478,6 @@
       </w:r>
       <w:proofErr w:type="spellEnd"/>
       <w:r>
-        <w:t xml:space="preserve"> </w:t>
-      </w:r>
-      <w:proofErr w:type="spellStart"/>
-      <w:r>
-        <w:t>khi</w:t>
-      </w:r>
-      <w:proofErr w:type="spellEnd"/>
-      <w:r>
         <w:t xml:space="preserve"> table HDBH hay table HDNH </w:t>
       </w:r>
       <w:proofErr w:type="spellStart"/>
@@ -5498,39 +5494,95 @@
       </w:r>
       <w:proofErr w:type="spellEnd"/>
       <w:r>
-        <w:t xml:space="preserve"> </w:t>
-      </w:r>
-      <w:proofErr w:type="spellStart"/>
-      <w:r>
-        <w:t>thì</w:t>
-      </w:r>
-      <w:proofErr w:type="spellEnd"/>
-      <w:r>
-        <w:t xml:space="preserve"> </w:t>
-      </w:r>
-      <w:proofErr w:type="spellStart"/>
-      <w:r>
-        <w:t>kiểm</w:t>
-      </w:r>
-      <w:proofErr w:type="spellEnd"/>
-      <w:r>
-        <w:t xml:space="preserve"> </w:t>
-      </w:r>
-      <w:proofErr w:type="spellStart"/>
-      <w:r>
-        <w:t>tra</w:t>
-      </w:r>
-      <w:proofErr w:type="spellEnd"/>
-      <w:r>
-        <w:t xml:space="preserve"> </w:t>
-      </w:r>
-      <w:proofErr w:type="spellStart"/>
-      <w:r>
-        <w:t>xem</w:t>
-      </w:r>
-      <w:proofErr w:type="spellEnd"/>
-      <w:r>
-        <w:t xml:space="preserve"> </w:t>
+        <w:t xml:space="preserve"> hay </w:t>
+      </w:r>
+      <w:proofErr w:type="spellStart"/>
+      <w:r>
+        <w:t>sửa</w:t>
+      </w:r>
+      <w:proofErr w:type="spellEnd"/>
+      <w:r>
+        <w:t xml:space="preserve"> </w:t>
+      </w:r>
+      <w:proofErr w:type="spellStart"/>
+      <w:r>
+        <w:t>thí</w:t>
+      </w:r>
+      <w:proofErr w:type="spellEnd"/>
+      <w:r>
+        <w:t xml:space="preserve"> </w:t>
+      </w:r>
+      <w:proofErr w:type="spellStart"/>
+      <w:r>
+        <w:t>sẽ</w:t>
+      </w:r>
+      <w:proofErr w:type="spellEnd"/>
+      <w:r>
+        <w:t xml:space="preserve"> </w:t>
+      </w:r>
+      <w:proofErr w:type="spellStart"/>
+      <w:r>
+        <w:t>tự</w:t>
+      </w:r>
+      <w:proofErr w:type="spellEnd"/>
+      <w:r>
+        <w:t xml:space="preserve"> </w:t>
+      </w:r>
+      <w:proofErr w:type="spellStart"/>
+      <w:r>
+        <w:t>động</w:t>
+      </w:r>
+      <w:proofErr w:type="spellEnd"/>
+      <w:r>
+        <w:t xml:space="preserve"> </w:t>
+      </w:r>
+      <w:proofErr w:type="spellStart"/>
+      <w:r>
+        <w:t>cộng</w:t>
+      </w:r>
+      <w:proofErr w:type="spellEnd"/>
+      <w:r>
+        <w:t xml:space="preserve"> </w:t>
+      </w:r>
+      <w:proofErr w:type="spellStart"/>
+      <w:r>
+        <w:t>dồn</w:t>
+      </w:r>
+      <w:proofErr w:type="spellEnd"/>
+      <w:r>
+        <w:t xml:space="preserve"> </w:t>
+      </w:r>
+      <w:proofErr w:type="spellStart"/>
+      <w:r>
+        <w:t>vào</w:t>
+      </w:r>
+      <w:proofErr w:type="spellEnd"/>
+      <w:r>
+        <w:t xml:space="preserve"> </w:t>
+      </w:r>
+      <w:proofErr w:type="spellStart"/>
+      <w:r>
+        <w:t>hoặc</w:t>
+      </w:r>
+      <w:proofErr w:type="spellEnd"/>
+      <w:r>
+        <w:t xml:space="preserve"> </w:t>
+      </w:r>
+      <w:proofErr w:type="spellStart"/>
+      <w:r>
+        <w:t>sửa</w:t>
+      </w:r>
+      <w:proofErr w:type="spellEnd"/>
+      <w:r>
+        <w:t xml:space="preserve"> </w:t>
+      </w:r>
+      <w:proofErr w:type="spellStart"/>
+      <w:r>
+        <w:t>thông</w:t>
+      </w:r>
+      <w:proofErr w:type="spellEnd"/>
+      <w:r>
+        <w:t xml:space="preserve"> tin </w:t>
       </w:r>
       <w:proofErr w:type="spellStart"/>
       <w:r>
@@ -5538,448 +5590,538 @@
       </w:r>
       <w:proofErr w:type="spellEnd"/>
       <w:r>
-        <w:t xml:space="preserve"> </w:t>
-      </w:r>
-      <w:proofErr w:type="spellStart"/>
-      <w:r>
-        <w:t>bản</w:t>
-      </w:r>
-      <w:proofErr w:type="spellEnd"/>
-      <w:r>
-        <w:t xml:space="preserve"> DOANHTHUNGAY </w:t>
-      </w:r>
-      <w:proofErr w:type="spellStart"/>
-      <w:r>
-        <w:t>có</w:t>
-      </w:r>
-      <w:proofErr w:type="spellEnd"/>
-      <w:r>
-        <w:t xml:space="preserve"> </w:t>
-      </w:r>
-      <w:proofErr w:type="spellStart"/>
-      <w:r>
-        <w:t>ngày</w:t>
-      </w:r>
-      <w:proofErr w:type="spellEnd"/>
-      <w:r>
-        <w:t xml:space="preserve"> </w:t>
-      </w:r>
-      <w:proofErr w:type="spellStart"/>
-      <w:r>
-        <w:t>đó</w:t>
-      </w:r>
-      <w:proofErr w:type="spellEnd"/>
-      <w:r>
-        <w:t xml:space="preserve"> </w:t>
-      </w:r>
-      <w:proofErr w:type="spellStart"/>
-      <w:r>
-        <w:t>chưa</w:t>
-      </w:r>
-      <w:proofErr w:type="spellEnd"/>
-      <w:r>
-        <w:t xml:space="preserve"> </w:t>
-      </w:r>
-      <w:proofErr w:type="spellStart"/>
-      <w:r>
-        <w:t>nếu</w:t>
-      </w:r>
-      <w:proofErr w:type="spellEnd"/>
-      <w:r>
-        <w:t xml:space="preserve"> </w:t>
-      </w:r>
-      <w:proofErr w:type="spellStart"/>
-      <w:r>
-        <w:t>chưa</w:t>
-      </w:r>
-      <w:proofErr w:type="spellEnd"/>
-      <w:r>
-        <w:t xml:space="preserve"> </w:t>
-      </w:r>
-      <w:proofErr w:type="spellStart"/>
-      <w:r>
-        <w:t>có</w:t>
-      </w:r>
-      <w:proofErr w:type="spellEnd"/>
-      <w:r>
-        <w:t xml:space="preserve"> </w:t>
-      </w:r>
-      <w:proofErr w:type="spellStart"/>
-      <w:r>
-        <w:t>thì</w:t>
-      </w:r>
-      <w:proofErr w:type="spellEnd"/>
-      <w:r>
-        <w:t xml:space="preserve"> </w:t>
-      </w:r>
-      <w:proofErr w:type="spellStart"/>
-      <w:r>
-        <w:t>tạo</w:t>
-      </w:r>
-      <w:proofErr w:type="spellEnd"/>
-      <w:r>
-        <w:t xml:space="preserve"> </w:t>
-      </w:r>
-      <w:proofErr w:type="spellStart"/>
-      <w:r>
-        <w:t>một</w:t>
-      </w:r>
-      <w:proofErr w:type="spellEnd"/>
-      <w:r>
-        <w:t xml:space="preserve"> </w:t>
-      </w:r>
-      <w:proofErr w:type="spellStart"/>
-      <w:r>
-        <w:t>reacord</w:t>
-      </w:r>
-      <w:proofErr w:type="spellEnd"/>
-      <w:r>
-        <w:t xml:space="preserve"> </w:t>
-      </w:r>
-      <w:proofErr w:type="spellStart"/>
-      <w:r>
-        <w:t>mới</w:t>
-      </w:r>
-      <w:proofErr w:type="spellEnd"/>
-      <w:r>
-        <w:t xml:space="preserve"> </w:t>
-      </w:r>
-      <w:proofErr w:type="spellStart"/>
-      <w:r>
-        <w:t>còn</w:t>
-      </w:r>
-      <w:proofErr w:type="spellEnd"/>
-      <w:r>
-        <w:t xml:space="preserve"> </w:t>
-      </w:r>
-      <w:proofErr w:type="spellStart"/>
-      <w:r>
-        <w:t>có</w:t>
-      </w:r>
-      <w:proofErr w:type="spellEnd"/>
-      <w:r>
-        <w:t xml:space="preserve"> </w:t>
-      </w:r>
-      <w:proofErr w:type="spellStart"/>
-      <w:r>
-        <w:t>rồi</w:t>
-      </w:r>
-      <w:proofErr w:type="spellEnd"/>
-      <w:r>
-        <w:t xml:space="preserve"> </w:t>
-      </w:r>
-      <w:proofErr w:type="spellStart"/>
-      <w:r>
-        <w:t>thì</w:t>
-      </w:r>
-      <w:proofErr w:type="spellEnd"/>
-      <w:r>
-        <w:t xml:space="preserve"> </w:t>
-      </w:r>
-      <w:proofErr w:type="spellStart"/>
-      <w:r>
-        <w:t>cộng</w:t>
-      </w:r>
-      <w:proofErr w:type="spellEnd"/>
-      <w:r>
-        <w:t xml:space="preserve"> </w:t>
-      </w:r>
-      <w:proofErr w:type="spellStart"/>
-      <w:r>
-        <w:t>dồn</w:t>
-      </w:r>
-      <w:proofErr w:type="spellEnd"/>
-      <w:r>
-        <w:t xml:space="preserve"> </w:t>
-      </w:r>
-      <w:proofErr w:type="spellStart"/>
-      <w:r>
-        <w:t>DoanhThu</w:t>
-      </w:r>
-      <w:proofErr w:type="spellEnd"/>
-      <w:r>
-        <w:t>.</w:t>
+        <w:t xml:space="preserve"> DOANHTHUNGAY.</w:t>
       </w:r>
     </w:p>
     <w:p>
-      <w:pPr>
-        <w:spacing w:after="0"/>
-      </w:pPr>
+      <w:proofErr w:type="spellStart"/>
+      <w:r>
+        <w:t>Sử</w:t>
+      </w:r>
+      <w:proofErr w:type="spellEnd"/>
+      <w:r>
+        <w:t xml:space="preserve"> </w:t>
+      </w:r>
+      <w:proofErr w:type="spellStart"/>
+      <w:r>
+        <w:t>dụng</w:t>
+      </w:r>
+      <w:proofErr w:type="spellEnd"/>
+      <w:r>
+        <w:t xml:space="preserve"> trigger, </w:t>
+      </w:r>
+      <w:proofErr w:type="spellStart"/>
+      <w:r>
+        <w:t>khi</w:t>
+      </w:r>
+      <w:proofErr w:type="spellEnd"/>
+      <w:r>
+        <w:t xml:space="preserve"> </w:t>
+      </w:r>
+      <w:proofErr w:type="spellStart"/>
+      <w:r>
+        <w:t>khi</w:t>
+      </w:r>
+      <w:proofErr w:type="spellEnd"/>
+      <w:r>
+        <w:t xml:space="preserve"> table HDBH hay table HDNH </w:t>
+      </w:r>
+      <w:proofErr w:type="spellStart"/>
+      <w:r>
+        <w:t>được</w:t>
+      </w:r>
+      <w:proofErr w:type="spellEnd"/>
+      <w:r>
+        <w:t xml:space="preserve"> </w:t>
+      </w:r>
+      <w:proofErr w:type="spellStart"/>
+      <w:r>
+        <w:t>thêm</w:t>
+      </w:r>
+      <w:proofErr w:type="spellEnd"/>
+      <w:r>
+        <w:t xml:space="preserve"> </w:t>
+      </w:r>
+      <w:proofErr w:type="spellStart"/>
+      <w:r>
+        <w:t>thì</w:t>
+      </w:r>
+      <w:proofErr w:type="spellEnd"/>
+      <w:r>
+        <w:t xml:space="preserve"> </w:t>
+      </w:r>
+      <w:proofErr w:type="spellStart"/>
+      <w:r>
+        <w:t>kiểm</w:t>
+      </w:r>
+      <w:proofErr w:type="spellEnd"/>
+      <w:r>
+        <w:t xml:space="preserve"> </w:t>
+      </w:r>
+      <w:proofErr w:type="spellStart"/>
+      <w:r>
+        <w:t>tra</w:t>
+      </w:r>
+      <w:proofErr w:type="spellEnd"/>
+      <w:r>
+        <w:t xml:space="preserve"> </w:t>
+      </w:r>
+      <w:proofErr w:type="spellStart"/>
+      <w:r>
+        <w:t>xem</w:t>
+      </w:r>
+      <w:proofErr w:type="spellEnd"/>
+      <w:r>
+        <w:t xml:space="preserve"> </w:t>
+      </w:r>
+      <w:proofErr w:type="spellStart"/>
+      <w:r>
+        <w:t>trong</w:t>
+      </w:r>
+      <w:proofErr w:type="spellEnd"/>
+      <w:r>
+        <w:t xml:space="preserve"> </w:t>
+      </w:r>
+      <w:proofErr w:type="spellStart"/>
+      <w:r>
+        <w:t>bản</w:t>
+      </w:r>
+      <w:proofErr w:type="spellEnd"/>
+      <w:r>
+        <w:t xml:space="preserve"> DOANHTHUNGAY </w:t>
+      </w:r>
+      <w:proofErr w:type="spellStart"/>
+      <w:r>
+        <w:t>có</w:t>
+      </w:r>
+      <w:proofErr w:type="spellEnd"/>
+      <w:r>
+        <w:t xml:space="preserve"> </w:t>
+      </w:r>
+      <w:proofErr w:type="spellStart"/>
+      <w:r>
+        <w:t>ngày</w:t>
+      </w:r>
+      <w:proofErr w:type="spellEnd"/>
+      <w:r>
+        <w:t xml:space="preserve"> </w:t>
+      </w:r>
+      <w:proofErr w:type="spellStart"/>
+      <w:r>
+        <w:t>đó</w:t>
+      </w:r>
+      <w:proofErr w:type="spellEnd"/>
+      <w:r>
+        <w:t xml:space="preserve"> </w:t>
+      </w:r>
+      <w:proofErr w:type="spellStart"/>
+      <w:r>
+        <w:t>chưa</w:t>
+      </w:r>
+      <w:proofErr w:type="spellEnd"/>
+      <w:r>
+        <w:t xml:space="preserve"> </w:t>
+      </w:r>
+      <w:proofErr w:type="spellStart"/>
+      <w:r>
+        <w:t>nếu</w:t>
+      </w:r>
+      <w:proofErr w:type="spellEnd"/>
+      <w:r>
+        <w:t xml:space="preserve"> </w:t>
+      </w:r>
+      <w:proofErr w:type="spellStart"/>
+      <w:r>
+        <w:t>chưa</w:t>
+      </w:r>
+      <w:proofErr w:type="spellEnd"/>
+      <w:r>
+        <w:t xml:space="preserve"> </w:t>
+      </w:r>
+      <w:proofErr w:type="spellStart"/>
+      <w:r>
+        <w:t>có</w:t>
+      </w:r>
+      <w:proofErr w:type="spellEnd"/>
+      <w:r>
+        <w:t xml:space="preserve"> </w:t>
+      </w:r>
+      <w:proofErr w:type="spellStart"/>
+      <w:r>
+        <w:t>thì</w:t>
+      </w:r>
+      <w:proofErr w:type="spellEnd"/>
+      <w:r>
+        <w:t xml:space="preserve"> </w:t>
+      </w:r>
+      <w:proofErr w:type="spellStart"/>
+      <w:r>
+        <w:t>tạo</w:t>
+      </w:r>
+      <w:proofErr w:type="spellEnd"/>
+      <w:r>
+        <w:t xml:space="preserve"> </w:t>
+      </w:r>
+      <w:proofErr w:type="spellStart"/>
+      <w:r>
+        <w:t>một</w:t>
+      </w:r>
+      <w:proofErr w:type="spellEnd"/>
+      <w:r>
+        <w:t xml:space="preserve"> </w:t>
+      </w:r>
+      <w:proofErr w:type="spellStart"/>
+      <w:r>
+        <w:t>reacord</w:t>
+      </w:r>
+      <w:proofErr w:type="spellEnd"/>
+      <w:r>
+        <w:t xml:space="preserve"> </w:t>
+      </w:r>
+      <w:proofErr w:type="spellStart"/>
+      <w:r>
+        <w:t>mới</w:t>
+      </w:r>
+      <w:proofErr w:type="spellEnd"/>
+      <w:r>
+        <w:t xml:space="preserve"> </w:t>
+      </w:r>
+      <w:proofErr w:type="spellStart"/>
+      <w:r>
+        <w:t>còn</w:t>
+      </w:r>
+      <w:proofErr w:type="spellEnd"/>
+      <w:r>
+        <w:t xml:space="preserve"> </w:t>
+      </w:r>
+      <w:proofErr w:type="spellStart"/>
+      <w:r>
+        <w:t>có</w:t>
+      </w:r>
+      <w:proofErr w:type="spellEnd"/>
+      <w:r>
+        <w:t xml:space="preserve"> </w:t>
+      </w:r>
+      <w:proofErr w:type="spellStart"/>
+      <w:r>
+        <w:t>rồi</w:t>
+      </w:r>
+      <w:proofErr w:type="spellEnd"/>
+      <w:r>
+        <w:t xml:space="preserve"> </w:t>
+      </w:r>
+      <w:proofErr w:type="spellStart"/>
+      <w:r>
+        <w:t>thì</w:t>
+      </w:r>
+      <w:proofErr w:type="spellEnd"/>
+      <w:r>
+        <w:t xml:space="preserve"> </w:t>
+      </w:r>
+      <w:proofErr w:type="spellStart"/>
+      <w:r>
+        <w:t>cộng</w:t>
+      </w:r>
+      <w:proofErr w:type="spellEnd"/>
+      <w:r>
+        <w:t xml:space="preserve"> </w:t>
+      </w:r>
+      <w:proofErr w:type="spellStart"/>
+      <w:r>
+        <w:t>dồn</w:t>
+      </w:r>
+      <w:proofErr w:type="spellEnd"/>
+      <w:r>
+        <w:t xml:space="preserve"> </w:t>
+      </w:r>
+      <w:proofErr w:type="spellStart"/>
+      <w:r>
+        <w:t>DoanhThu</w:t>
+      </w:r>
+      <w:proofErr w:type="spellEnd"/>
+      <w:r>
+        <w:t>.</w:t>
+      </w:r>
     </w:p>
     <w:p>
       <w:pPr>
         <w:spacing w:after="0"/>
-        <w:rPr>
-          <w:b/>
-        </w:rPr>
-      </w:pPr>
-      <w:proofErr w:type="gramStart"/>
-      <w:r>
-        <w:rPr>
-          <w:b/>
-        </w:rPr>
-        <w:t>DOANHTHUTHANG(</w:t>
-      </w:r>
-      <w:proofErr w:type="gramEnd"/>
-      <w:r>
-        <w:rPr>
-          <w:b/>
-        </w:rPr>
-        <w:t xml:space="preserve">THISMONTH, </w:t>
-      </w:r>
-      <w:r>
-        <w:rPr>
-          <w:b/>
-        </w:rPr>
-        <w:t>DOANHTHU, TONGCHI)</w:t>
-      </w:r>
+      </w:pPr>
     </w:p>
     <w:p>
-      <w:proofErr w:type="spellStart"/>
-      <w:r>
-        <w:t>Dùng</w:t>
-      </w:r>
-      <w:proofErr w:type="spellEnd"/>
-      <w:r>
-        <w:t xml:space="preserve"> </w:t>
-      </w:r>
-      <w:proofErr w:type="spellStart"/>
-      <w:r>
-        <w:t>để</w:t>
-      </w:r>
-      <w:proofErr w:type="spellEnd"/>
-      <w:r>
-        <w:t xml:space="preserve"> </w:t>
-      </w:r>
-      <w:proofErr w:type="spellStart"/>
-      <w:r>
-        <w:t>thống</w:t>
-      </w:r>
-      <w:proofErr w:type="spellEnd"/>
-      <w:r>
-        <w:t xml:space="preserve"> </w:t>
-      </w:r>
-      <w:proofErr w:type="spellStart"/>
-      <w:r>
-        <w:t>kê</w:t>
-      </w:r>
-      <w:proofErr w:type="spellEnd"/>
-      <w:r>
-        <w:t xml:space="preserve"> </w:t>
-      </w:r>
-      <w:proofErr w:type="spellStart"/>
-      <w:r>
-        <w:t>doanh</w:t>
-      </w:r>
-      <w:proofErr w:type="spellEnd"/>
-      <w:r>
-        <w:t xml:space="preserve"> </w:t>
-      </w:r>
-      <w:proofErr w:type="spellStart"/>
-      <w:r>
-        <w:t>thu</w:t>
-      </w:r>
-      <w:proofErr w:type="spellEnd"/>
-      <w:r>
-        <w:t xml:space="preserve"> </w:t>
-      </w:r>
-      <w:proofErr w:type="spellStart"/>
-      <w:r>
-        <w:t>tháng</w:t>
-      </w:r>
-      <w:proofErr w:type="spellEnd"/>
-      <w:r>
-        <w:t xml:space="preserve"> </w:t>
-      </w:r>
-      <w:proofErr w:type="spellStart"/>
-      <w:r>
-        <w:t>với</w:t>
-      </w:r>
-      <w:proofErr w:type="spellEnd"/>
-      <w:r>
-        <w:t xml:space="preserve"> PK </w:t>
-      </w:r>
-      <w:proofErr w:type="spellStart"/>
-      <w:r>
-        <w:t>là</w:t>
-      </w:r>
-      <w:proofErr w:type="spellEnd"/>
-      <w:r>
-        <w:t xml:space="preserve"> </w:t>
-      </w:r>
-      <w:proofErr w:type="spellStart"/>
-      <w:r>
-        <w:t>ngày</w:t>
-      </w:r>
-      <w:proofErr w:type="spellEnd"/>
-      <w:r>
-        <w:t xml:space="preserve"> </w:t>
-      </w:r>
-      <w:proofErr w:type="spellStart"/>
-      <w:r>
-        <w:t>đầu</w:t>
-      </w:r>
-      <w:proofErr w:type="spellEnd"/>
-      <w:r>
-        <w:t xml:space="preserve"> </w:t>
-      </w:r>
-      <w:proofErr w:type="spellStart"/>
-      <w:r>
-        <w:t>tiên</w:t>
-      </w:r>
-      <w:proofErr w:type="spellEnd"/>
-      <w:r>
-        <w:t xml:space="preserve"> </w:t>
-      </w:r>
-      <w:proofErr w:type="spellStart"/>
-      <w:r>
-        <w:t>của</w:t>
-      </w:r>
-      <w:proofErr w:type="spellEnd"/>
-      <w:r>
-        <w:t xml:space="preserve"> </w:t>
-      </w:r>
-      <w:proofErr w:type="spellStart"/>
-      <w:r>
-        <w:t>tháng</w:t>
-      </w:r>
-      <w:proofErr w:type="spellEnd"/>
-      <w:r>
-        <w:t xml:space="preserve">. </w:t>
-      </w:r>
-      <w:proofErr w:type="spellStart"/>
-      <w:r>
-        <w:t>Sử</w:t>
-      </w:r>
-      <w:proofErr w:type="spellEnd"/>
-      <w:r>
-        <w:t xml:space="preserve"> </w:t>
-      </w:r>
-      <w:proofErr w:type="spellStart"/>
-      <w:r>
-        <w:t>dụng</w:t>
-      </w:r>
-      <w:proofErr w:type="spellEnd"/>
-      <w:r>
-        <w:t xml:space="preserve"> trigger </w:t>
-      </w:r>
-      <w:proofErr w:type="spellStart"/>
-      <w:r>
-        <w:t>khi</w:t>
-      </w:r>
-      <w:proofErr w:type="spellEnd"/>
-      <w:r>
-        <w:t xml:space="preserve"> table DOANHTHUNGAY </w:t>
-      </w:r>
-      <w:proofErr w:type="spellStart"/>
-      <w:r>
-        <w:t>được</w:t>
-      </w:r>
-      <w:proofErr w:type="spellEnd"/>
-      <w:r>
-        <w:t xml:space="preserve"> </w:t>
-      </w:r>
-      <w:proofErr w:type="spellStart"/>
-      <w:r>
-        <w:t>thêm</w:t>
-      </w:r>
-      <w:proofErr w:type="spellEnd"/>
-      <w:r>
-        <w:t xml:space="preserve"> hay </w:t>
-      </w:r>
-      <w:proofErr w:type="spellStart"/>
-      <w:r>
-        <w:t>sửa</w:t>
-      </w:r>
-      <w:proofErr w:type="spellEnd"/>
-      <w:r>
-        <w:t xml:space="preserve"> </w:t>
-      </w:r>
-      <w:proofErr w:type="spellStart"/>
-      <w:r>
-        <w:t>thì</w:t>
-      </w:r>
-      <w:proofErr w:type="spellEnd"/>
-      <w:r>
-        <w:t xml:space="preserve"> </w:t>
-      </w:r>
-      <w:proofErr w:type="spellStart"/>
-      <w:r>
-        <w:t>sẽ</w:t>
-      </w:r>
-      <w:proofErr w:type="spellEnd"/>
-      <w:r>
-        <w:t xml:space="preserve"> </w:t>
-      </w:r>
-      <w:proofErr w:type="spellStart"/>
-      <w:r>
-        <w:t>tự</w:t>
-      </w:r>
-      <w:proofErr w:type="spellEnd"/>
-      <w:r>
-        <w:t xml:space="preserve"> </w:t>
-      </w:r>
-      <w:proofErr w:type="spellStart"/>
-      <w:r>
-        <w:t>động</w:t>
-      </w:r>
-      <w:proofErr w:type="spellEnd"/>
-      <w:r>
-        <w:t xml:space="preserve"> </w:t>
-      </w:r>
-      <w:proofErr w:type="spellStart"/>
-      <w:r>
-        <w:t>cộng</w:t>
-      </w:r>
-      <w:proofErr w:type="spellEnd"/>
-      <w:r>
-        <w:t xml:space="preserve"> </w:t>
-      </w:r>
-      <w:proofErr w:type="spellStart"/>
-      <w:r>
-        <w:t>dồn</w:t>
-      </w:r>
-      <w:proofErr w:type="spellEnd"/>
-      <w:r>
-        <w:t xml:space="preserve"> </w:t>
-      </w:r>
-      <w:proofErr w:type="spellStart"/>
-      <w:r>
-        <w:t>hoặc</w:t>
-      </w:r>
-      <w:proofErr w:type="spellEnd"/>
-      <w:r>
-        <w:t xml:space="preserve"> </w:t>
-      </w:r>
-      <w:proofErr w:type="spellStart"/>
-      <w:r>
-        <w:t>sửa</w:t>
-      </w:r>
-      <w:proofErr w:type="spellEnd"/>
-      <w:r>
-        <w:t xml:space="preserve"> </w:t>
-      </w:r>
-      <w:proofErr w:type="spellStart"/>
-      <w:r>
-        <w:t>thông</w:t>
-      </w:r>
-      <w:proofErr w:type="spellEnd"/>
-      <w:r>
-        <w:t xml:space="preserve"> tin </w:t>
-      </w:r>
-      <w:proofErr w:type="spellStart"/>
-      <w:r>
-        <w:t>trong</w:t>
-      </w:r>
-      <w:proofErr w:type="spellEnd"/>
-      <w:r>
-        <w:t xml:space="preserve"> DOANHTHUTHANG.</w:t>
+      <w:pPr>
+        <w:spacing w:after="0"/>
+        <w:rPr>
+          <w:b/>
+        </w:rPr>
+      </w:pPr>
+      <w:proofErr w:type="gramStart"/>
+      <w:r>
+        <w:rPr>
+          <w:b/>
+        </w:rPr>
+        <w:t>DOANHTHUTHANG(</w:t>
+      </w:r>
+      <w:proofErr w:type="gramEnd"/>
+      <w:r>
+        <w:rPr>
+          <w:b/>
+        </w:rPr>
+        <w:t xml:space="preserve">THISMONTH, </w:t>
+      </w:r>
+      <w:r>
+        <w:rPr>
+          <w:b/>
+        </w:rPr>
+        <w:t>DOANHTHU, TONGCHI)</w:t>
       </w:r>
     </w:p>
     <w:p>
       <w:proofErr w:type="spellStart"/>
       <w:r>
         <w:lastRenderedPageBreak/>
+        <w:t>Dùng</w:t>
+      </w:r>
+      <w:proofErr w:type="spellEnd"/>
+      <w:r>
+        <w:t xml:space="preserve"> </w:t>
+      </w:r>
+      <w:proofErr w:type="spellStart"/>
+      <w:r>
+        <w:t>để</w:t>
+      </w:r>
+      <w:proofErr w:type="spellEnd"/>
+      <w:r>
+        <w:t xml:space="preserve"> </w:t>
+      </w:r>
+      <w:proofErr w:type="spellStart"/>
+      <w:r>
+        <w:t>thống</w:t>
+      </w:r>
+      <w:proofErr w:type="spellEnd"/>
+      <w:r>
+        <w:t xml:space="preserve"> </w:t>
+      </w:r>
+      <w:proofErr w:type="spellStart"/>
+      <w:r>
+        <w:t>kê</w:t>
+      </w:r>
+      <w:proofErr w:type="spellEnd"/>
+      <w:r>
+        <w:t xml:space="preserve"> </w:t>
+      </w:r>
+      <w:proofErr w:type="spellStart"/>
+      <w:r>
+        <w:t>doanh</w:t>
+      </w:r>
+      <w:proofErr w:type="spellEnd"/>
+      <w:r>
+        <w:t xml:space="preserve"> </w:t>
+      </w:r>
+      <w:proofErr w:type="spellStart"/>
+      <w:r>
+        <w:t>thu</w:t>
+      </w:r>
+      <w:proofErr w:type="spellEnd"/>
+      <w:r>
+        <w:t xml:space="preserve"> </w:t>
+      </w:r>
+      <w:proofErr w:type="spellStart"/>
+      <w:r>
+        <w:t>tháng</w:t>
+      </w:r>
+      <w:proofErr w:type="spellEnd"/>
+      <w:r>
+        <w:t xml:space="preserve"> </w:t>
+      </w:r>
+      <w:proofErr w:type="spellStart"/>
+      <w:r>
+        <w:t>với</w:t>
+      </w:r>
+      <w:proofErr w:type="spellEnd"/>
+      <w:r>
+        <w:t xml:space="preserve"> PK </w:t>
+      </w:r>
+      <w:proofErr w:type="spellStart"/>
+      <w:r>
+        <w:t>là</w:t>
+      </w:r>
+      <w:proofErr w:type="spellEnd"/>
+      <w:r>
+        <w:t xml:space="preserve"> </w:t>
+      </w:r>
+      <w:proofErr w:type="spellStart"/>
+      <w:r>
+        <w:t>ngày</w:t>
+      </w:r>
+      <w:proofErr w:type="spellEnd"/>
+      <w:r>
+        <w:t xml:space="preserve"> </w:t>
+      </w:r>
+      <w:proofErr w:type="spellStart"/>
+      <w:r>
+        <w:t>đầu</w:t>
+      </w:r>
+      <w:proofErr w:type="spellEnd"/>
+      <w:r>
+        <w:t xml:space="preserve"> </w:t>
+      </w:r>
+      <w:proofErr w:type="spellStart"/>
+      <w:r>
+        <w:t>tiên</w:t>
+      </w:r>
+      <w:proofErr w:type="spellEnd"/>
+      <w:r>
+        <w:t xml:space="preserve"> </w:t>
+      </w:r>
+      <w:proofErr w:type="spellStart"/>
+      <w:r>
+        <w:t>của</w:t>
+      </w:r>
+      <w:proofErr w:type="spellEnd"/>
+      <w:r>
+        <w:t xml:space="preserve"> </w:t>
+      </w:r>
+      <w:proofErr w:type="spellStart"/>
+      <w:r>
+        <w:t>tháng</w:t>
+      </w:r>
+      <w:proofErr w:type="spellEnd"/>
+      <w:r>
+        <w:t xml:space="preserve">. </w:t>
+      </w:r>
+      <w:proofErr w:type="spellStart"/>
+      <w:r>
+        <w:t>Sử</w:t>
+      </w:r>
+      <w:proofErr w:type="spellEnd"/>
+      <w:r>
+        <w:t xml:space="preserve"> </w:t>
+      </w:r>
+      <w:proofErr w:type="spellStart"/>
+      <w:r>
+        <w:t>dụng</w:t>
+      </w:r>
+      <w:proofErr w:type="spellEnd"/>
+      <w:r>
+        <w:t xml:space="preserve"> trigger </w:t>
+      </w:r>
+      <w:proofErr w:type="spellStart"/>
+      <w:r>
+        <w:t>khi</w:t>
+      </w:r>
+      <w:proofErr w:type="spellEnd"/>
+      <w:r>
+        <w:t xml:space="preserve"> table DOANHTHUNGAY </w:t>
+      </w:r>
+      <w:proofErr w:type="spellStart"/>
+      <w:r>
+        <w:t>được</w:t>
+      </w:r>
+      <w:proofErr w:type="spellEnd"/>
+      <w:r>
+        <w:t xml:space="preserve"> </w:t>
+      </w:r>
+      <w:proofErr w:type="spellStart"/>
+      <w:r>
+        <w:t>thêm</w:t>
+      </w:r>
+      <w:proofErr w:type="spellEnd"/>
+      <w:r>
+        <w:t xml:space="preserve"> hay </w:t>
+      </w:r>
+      <w:proofErr w:type="spellStart"/>
+      <w:r>
+        <w:t>sửa</w:t>
+      </w:r>
+      <w:proofErr w:type="spellEnd"/>
+      <w:r>
+        <w:t xml:space="preserve"> </w:t>
+      </w:r>
+      <w:proofErr w:type="spellStart"/>
+      <w:r>
+        <w:t>thì</w:t>
+      </w:r>
+      <w:proofErr w:type="spellEnd"/>
+      <w:r>
+        <w:t xml:space="preserve"> </w:t>
+      </w:r>
+      <w:proofErr w:type="spellStart"/>
+      <w:r>
+        <w:t>sẽ</w:t>
+      </w:r>
+      <w:proofErr w:type="spellEnd"/>
+      <w:r>
+        <w:t xml:space="preserve"> </w:t>
+      </w:r>
+      <w:proofErr w:type="spellStart"/>
+      <w:r>
+        <w:t>tự</w:t>
+      </w:r>
+      <w:proofErr w:type="spellEnd"/>
+      <w:r>
+        <w:t xml:space="preserve"> </w:t>
+      </w:r>
+      <w:proofErr w:type="spellStart"/>
+      <w:r>
+        <w:t>động</w:t>
+      </w:r>
+      <w:proofErr w:type="spellEnd"/>
+      <w:r>
+        <w:t xml:space="preserve"> </w:t>
+      </w:r>
+      <w:proofErr w:type="spellStart"/>
+      <w:r>
+        <w:t>cộng</w:t>
+      </w:r>
+      <w:proofErr w:type="spellEnd"/>
+      <w:r>
+        <w:t xml:space="preserve"> </w:t>
+      </w:r>
+      <w:proofErr w:type="spellStart"/>
+      <w:r>
+        <w:t>dồn</w:t>
+      </w:r>
+      <w:proofErr w:type="spellEnd"/>
+      <w:r>
+        <w:t xml:space="preserve"> </w:t>
+      </w:r>
+      <w:proofErr w:type="spellStart"/>
+      <w:r>
+        <w:t>hoặc</w:t>
+      </w:r>
+      <w:proofErr w:type="spellEnd"/>
+      <w:r>
+        <w:t xml:space="preserve"> </w:t>
+      </w:r>
+      <w:proofErr w:type="spellStart"/>
+      <w:r>
+        <w:t>sửa</w:t>
+      </w:r>
+      <w:proofErr w:type="spellEnd"/>
+      <w:r>
+        <w:t xml:space="preserve"> </w:t>
+      </w:r>
+      <w:proofErr w:type="spellStart"/>
+      <w:r>
+        <w:t>thông</w:t>
+      </w:r>
+      <w:proofErr w:type="spellEnd"/>
+      <w:r>
+        <w:t xml:space="preserve"> tin </w:t>
+      </w:r>
+      <w:proofErr w:type="spellStart"/>
+      <w:r>
+        <w:t>trong</w:t>
+      </w:r>
+      <w:proofErr w:type="spellEnd"/>
+      <w:r>
+        <w:t xml:space="preserve"> DOANHTHUTHANG.</w:t>
+      </w:r>
+    </w:p>
+    <w:p>
+      <w:proofErr w:type="spellStart"/>
+      <w:r>
         <w:t>Tương</w:t>
       </w:r>
       <w:proofErr w:type="spellEnd"/>
@@ -7356,8 +7498,6 @@
       <w:r>
         <w:t>BH</w:t>
       </w:r>
-      <w:bookmarkStart w:id="0" w:name="_GoBack"/>
-      <w:bookmarkEnd w:id="0"/>
       <w:r>
         <w:t xml:space="preserve">: SL </w:t>
       </w:r>
@@ -8393,6 +8533,7 @@
       </w:pPr>
       <w:proofErr w:type="spellStart"/>
       <w:r>
+        <w:lastRenderedPageBreak/>
         <w:t>Tương</w:t>
       </w:r>
       <w:proofErr w:type="spellEnd"/>
@@ -8680,7 +8821,6 @@
       </w:pPr>
       <w:proofErr w:type="spellStart"/>
       <w:r>
-        <w:lastRenderedPageBreak/>
         <w:t>Ưu</w:t>
       </w:r>
       <w:proofErr w:type="spellEnd"/>

</xml_diff>

<commit_message>
Them vao cac thuoc tinh cho hdbh cho mo hinh co so du lieu
</commit_message>
<xml_diff>
--- a/preparation/Mo hinh DLQH va cac rang buoc.docx
+++ b/preparation/Mo hinh DLQH va cac rang buoc.docx
@@ -5362,8 +5362,6 @@
       <w:r>
         <w:t>)</w:t>
       </w:r>
-      <w:bookmarkStart w:id="0" w:name="_GoBack"/>
-      <w:bookmarkEnd w:id="0"/>
     </w:p>
     <w:p>
       <w:proofErr w:type="spellStart"/>
@@ -6981,9 +6979,56 @@
           <w:numId w:val="1"/>
         </w:numPr>
         <w:spacing w:after="0"/>
-      </w:pPr>
-      <w:r>
+        <w:rPr>
+          <w:strike/>
+        </w:rPr>
+      </w:pPr>
+      <w:r>
+        <w:rPr>
+          <w:strike/>
+        </w:rPr>
         <w:t>HDBH.NGHD&gt;=KHACHHANG.NGDK</w:t>
+      </w:r>
+      <w:r>
+        <w:rPr>
+          <w:strike/>
+        </w:rPr>
+        <w:t xml:space="preserve">  (</w:t>
+      </w:r>
+      <w:r>
+        <w:t xml:space="preserve">chi </w:t>
+      </w:r>
+      <w:proofErr w:type="spellStart"/>
+      <w:r>
+        <w:t>tiết</w:t>
+      </w:r>
+      <w:proofErr w:type="spellEnd"/>
+      <w:r>
+        <w:t xml:space="preserve"> </w:t>
+      </w:r>
+      <w:proofErr w:type="spellStart"/>
+      <w:r>
+        <w:t>sửa</w:t>
+      </w:r>
+      <w:proofErr w:type="spellEnd"/>
+      <w:r>
+        <w:t xml:space="preserve">, </w:t>
+      </w:r>
+      <w:proofErr w:type="spellStart"/>
+      <w:r>
+        <w:t>xem</w:t>
+      </w:r>
+      <w:proofErr w:type="spellEnd"/>
+      <w:r>
+        <w:t xml:space="preserve"> ở </w:t>
+      </w:r>
+      <w:proofErr w:type="spellStart"/>
+      <w:r>
+        <w:t>dưới</w:t>
+      </w:r>
+      <w:proofErr w:type="spellEnd"/>
+      <w:r>
+        <w:t>)</w:t>
       </w:r>
     </w:p>
     <w:p>
@@ -8847,8 +8892,350 @@
     <w:p>
       <w:pPr>
         <w:pStyle w:val="ListParagraph"/>
+        <w:numPr>
+          <w:ilvl w:val="0"/>
+          <w:numId w:val="3"/>
+        </w:numPr>
         <w:spacing w:after="0"/>
       </w:pPr>
+      <w:proofErr w:type="spellStart"/>
+      <w:r>
+        <w:t>Trong</w:t>
+      </w:r>
+      <w:proofErr w:type="spellEnd"/>
+      <w:r>
+        <w:t xml:space="preserve"> HDBH, LOAIDH </w:t>
+      </w:r>
+      <w:proofErr w:type="spellStart"/>
+      <w:r>
+        <w:t>chỉ</w:t>
+      </w:r>
+      <w:proofErr w:type="spellEnd"/>
+      <w:r>
+        <w:t xml:space="preserve"> </w:t>
+      </w:r>
+      <w:proofErr w:type="spellStart"/>
+      <w:r>
+        <w:t>mang</w:t>
+      </w:r>
+      <w:proofErr w:type="spellEnd"/>
+      <w:r>
+        <w:t xml:space="preserve"> </w:t>
+      </w:r>
+      <w:proofErr w:type="spellStart"/>
+      <w:r>
+        <w:t>giá</w:t>
+      </w:r>
+      <w:proofErr w:type="spellEnd"/>
+      <w:r>
+        <w:t xml:space="preserve"> </w:t>
+      </w:r>
+      <w:proofErr w:type="spellStart"/>
+      <w:r>
+        <w:t>trị</w:t>
+      </w:r>
+      <w:proofErr w:type="spellEnd"/>
+      <w:r>
+        <w:t xml:space="preserve"> “DDH” (</w:t>
+      </w:r>
+      <w:proofErr w:type="spellStart"/>
+      <w:r>
+        <w:t>đơn</w:t>
+      </w:r>
+      <w:proofErr w:type="spellEnd"/>
+      <w:r>
+        <w:t xml:space="preserve"> </w:t>
+      </w:r>
+      <w:proofErr w:type="spellStart"/>
+      <w:r>
+        <w:t>đặt</w:t>
+      </w:r>
+      <w:proofErr w:type="spellEnd"/>
+      <w:r>
+        <w:t xml:space="preserve"> </w:t>
+      </w:r>
+      <w:proofErr w:type="spellStart"/>
+      <w:r>
+        <w:t>hàng</w:t>
+      </w:r>
+      <w:proofErr w:type="spellEnd"/>
+      <w:r>
+        <w:t xml:space="preserve">) </w:t>
+      </w:r>
+      <w:proofErr w:type="spellStart"/>
+      <w:r>
+        <w:t>hoặc</w:t>
+      </w:r>
+      <w:proofErr w:type="spellEnd"/>
+      <w:r>
+        <w:t xml:space="preserve"> “DTT” (</w:t>
+      </w:r>
+      <w:proofErr w:type="spellStart"/>
+      <w:r>
+        <w:t>đơn</w:t>
+      </w:r>
+      <w:proofErr w:type="spellEnd"/>
+      <w:r>
+        <w:t xml:space="preserve"> </w:t>
+      </w:r>
+      <w:proofErr w:type="spellStart"/>
+      <w:r>
+        <w:t>trực</w:t>
+      </w:r>
+      <w:proofErr w:type="spellEnd"/>
+      <w:r>
+        <w:t xml:space="preserve"> </w:t>
+      </w:r>
+      <w:proofErr w:type="spellStart"/>
+      <w:r>
+        <w:t>tiếp</w:t>
+      </w:r>
+      <w:proofErr w:type="spellEnd"/>
+      <w:r>
+        <w:t>)</w:t>
+      </w:r>
+    </w:p>
+    <w:p>
+      <w:pPr>
+        <w:pStyle w:val="ListParagraph"/>
+        <w:numPr>
+          <w:ilvl w:val="0"/>
+          <w:numId w:val="3"/>
+        </w:numPr>
+        <w:spacing w:after="0"/>
+      </w:pPr>
+      <w:proofErr w:type="spellStart"/>
+      <w:r>
+        <w:t>Trong</w:t>
+      </w:r>
+      <w:proofErr w:type="spellEnd"/>
+      <w:r>
+        <w:t xml:space="preserve"> HDBH, </w:t>
+      </w:r>
+      <w:proofErr w:type="spellStart"/>
+      <w:r>
+        <w:t>Nếu</w:t>
+      </w:r>
+      <w:proofErr w:type="spellEnd"/>
+      <w:r>
+        <w:t xml:space="preserve"> LOAIDH =DDH, TRANGTHAI </w:t>
+      </w:r>
+      <w:proofErr w:type="spellStart"/>
+      <w:r>
+        <w:t>mang</w:t>
+      </w:r>
+      <w:proofErr w:type="spellEnd"/>
+      <w:r>
+        <w:t xml:space="preserve"> 3 </w:t>
+      </w:r>
+      <w:proofErr w:type="spellStart"/>
+      <w:r>
+        <w:t>giá</w:t>
+      </w:r>
+      <w:proofErr w:type="spellEnd"/>
+      <w:r>
+        <w:t xml:space="preserve"> </w:t>
+      </w:r>
+      <w:proofErr w:type="spellStart"/>
+      <w:r>
+        <w:t>trị</w:t>
+      </w:r>
+      <w:proofErr w:type="spellEnd"/>
+      <w:r>
+        <w:t xml:space="preserve"> “</w:t>
+      </w:r>
+      <w:proofErr w:type="spellStart"/>
+      <w:r>
+        <w:t>Nhandon</w:t>
+      </w:r>
+      <w:proofErr w:type="spellEnd"/>
+      <w:r>
+        <w:t>”,”</w:t>
+      </w:r>
+      <w:proofErr w:type="spellStart"/>
+      <w:r>
+        <w:t>Danggiao</w:t>
+      </w:r>
+      <w:proofErr w:type="spellEnd"/>
+      <w:r>
+        <w:t>”,”</w:t>
+      </w:r>
+      <w:proofErr w:type="spellStart"/>
+      <w:r>
+        <w:t>Hoantat</w:t>
+      </w:r>
+      <w:proofErr w:type="spellEnd"/>
+      <w:r>
+        <w:t>”</w:t>
+      </w:r>
+    </w:p>
+    <w:p>
+      <w:pPr>
+        <w:pStyle w:val="ListParagraph"/>
+        <w:numPr>
+          <w:ilvl w:val="0"/>
+          <w:numId w:val="3"/>
+        </w:numPr>
+        <w:spacing w:after="0"/>
+      </w:pPr>
+      <w:proofErr w:type="spellStart"/>
+      <w:r>
+        <w:t>Trong</w:t>
+      </w:r>
+      <w:proofErr w:type="spellEnd"/>
+      <w:r>
+        <w:t xml:space="preserve"> HDBH, </w:t>
+      </w:r>
+      <w:proofErr w:type="spellStart"/>
+      <w:r>
+        <w:t>Nếu</w:t>
+      </w:r>
+      <w:proofErr w:type="spellEnd"/>
+      <w:r>
+        <w:t xml:space="preserve"> LOAIDH=DTT, TRANGTHAI =null, </w:t>
+      </w:r>
+    </w:p>
+    <w:p>
+      <w:pPr>
+        <w:pStyle w:val="ListParagraph"/>
+        <w:numPr>
+          <w:ilvl w:val="0"/>
+          <w:numId w:val="3"/>
+        </w:numPr>
+        <w:spacing w:after="0"/>
+      </w:pPr>
+      <w:proofErr w:type="spellStart"/>
+      <w:r>
+        <w:t>Trong</w:t>
+      </w:r>
+      <w:proofErr w:type="spellEnd"/>
+      <w:r>
+        <w:t xml:space="preserve"> HDBH, </w:t>
+      </w:r>
+      <w:proofErr w:type="spellStart"/>
+      <w:r>
+        <w:t>nếu</w:t>
+      </w:r>
+      <w:proofErr w:type="spellEnd"/>
+      <w:r>
+        <w:t xml:space="preserve"> LOAIDH=DDH, KHID </w:t>
+      </w:r>
+      <w:proofErr w:type="spellStart"/>
+      <w:r>
+        <w:t>phải</w:t>
+      </w:r>
+      <w:proofErr w:type="spellEnd"/>
+      <w:r>
+        <w:t xml:space="preserve"> </w:t>
+      </w:r>
+      <w:proofErr w:type="spellStart"/>
+      <w:r>
+        <w:t>khác</w:t>
+      </w:r>
+      <w:proofErr w:type="spellEnd"/>
+      <w:r>
+        <w:t xml:space="preserve"> NULL</w:t>
+      </w:r>
+    </w:p>
+    <w:p>
+      <w:pPr>
+        <w:pStyle w:val="ListParagraph"/>
+        <w:numPr>
+          <w:ilvl w:val="0"/>
+          <w:numId w:val="1"/>
+        </w:numPr>
+        <w:spacing w:after="0"/>
+      </w:pPr>
+      <w:proofErr w:type="spellStart"/>
+      <w:r>
+        <w:t>Trong</w:t>
+      </w:r>
+      <w:proofErr w:type="spellEnd"/>
+      <w:r>
+        <w:t xml:space="preserve"> HDBH, </w:t>
+      </w:r>
+      <w:proofErr w:type="spellStart"/>
+      <w:r>
+        <w:t>nếu</w:t>
+      </w:r>
+      <w:proofErr w:type="spellEnd"/>
+      <w:r>
+        <w:t xml:space="preserve"> LOAIDH=DTT, KHID </w:t>
+      </w:r>
+      <w:proofErr w:type="spellStart"/>
+      <w:r>
+        <w:t>đượ</w:t>
+      </w:r>
+      <w:r>
+        <w:t>c</w:t>
+      </w:r>
+      <w:proofErr w:type="spellEnd"/>
+      <w:r>
+        <w:t xml:space="preserve"> </w:t>
+      </w:r>
+      <w:proofErr w:type="spellStart"/>
+      <w:r>
+        <w:t>phép</w:t>
+      </w:r>
+      <w:proofErr w:type="spellEnd"/>
+      <w:r>
+        <w:t xml:space="preserve"> =NULL, </w:t>
+      </w:r>
+      <w:proofErr w:type="spellStart"/>
+      <w:r>
+        <w:t>nhưng</w:t>
+      </w:r>
+      <w:proofErr w:type="spellEnd"/>
+      <w:r>
+        <w:t xml:space="preserve"> </w:t>
+      </w:r>
+      <w:proofErr w:type="spellStart"/>
+      <w:r>
+        <w:t>khi</w:t>
+      </w:r>
+      <w:proofErr w:type="spellEnd"/>
+      <w:r>
+        <w:t xml:space="preserve"> </w:t>
+      </w:r>
+      <w:proofErr w:type="spellStart"/>
+      <w:r>
+        <w:t>nhập</w:t>
+      </w:r>
+      <w:proofErr w:type="spellEnd"/>
+      <w:r>
+        <w:t xml:space="preserve"> KHID </w:t>
+      </w:r>
+      <w:proofErr w:type="spellStart"/>
+      <w:r>
+        <w:t>khác</w:t>
+      </w:r>
+      <w:proofErr w:type="spellEnd"/>
+      <w:r>
+        <w:t xml:space="preserve"> null </w:t>
+      </w:r>
+      <w:proofErr w:type="spellStart"/>
+      <w:r>
+        <w:t>thì</w:t>
+      </w:r>
+      <w:proofErr w:type="spellEnd"/>
+      <w:r>
+        <w:t xml:space="preserve"> </w:t>
+      </w:r>
+      <w:r>
+        <w:t>HDBH.NGHD&gt;=KHACHHANG.NGDK</w:t>
+      </w:r>
+    </w:p>
+    <w:p>
+      <w:pPr>
+        <w:pStyle w:val="ListParagraph"/>
+        <w:numPr>
+          <w:ilvl w:val="0"/>
+          <w:numId w:val="3"/>
+        </w:numPr>
+        <w:spacing w:after="0"/>
+      </w:pPr>
+      <w:bookmarkStart w:id="0" w:name="_GoBack"/>
+      <w:bookmarkEnd w:id="0"/>
     </w:p>
     <w:sectPr>
       <w:pgSz w:w="12240" w:h="15840"/>

</xml_diff>

<commit_message>
sua tan tu cua hdbh
</commit_message>
<xml_diff>
--- a/preparation/Mo hinh DLQH va cac rang buoc.docx
+++ b/preparation/Mo hinh DLQH va cac rang buoc.docx
@@ -309,6 +309,8 @@
         </w:rPr>
         <w:t>SDT,NGDT)</w:t>
       </w:r>
+      <w:bookmarkStart w:id="0" w:name="_GoBack"/>
+      <w:bookmarkEnd w:id="0"/>
     </w:p>
     <w:p>
       <w:pPr>
@@ -340,7 +342,21 @@
         <w:rPr>
           <w:b/>
         </w:rPr>
-        <w:t>SOHD_BH, NGHD, KHID, NVID, TRIGIA)</w:t>
+        <w:t>SOHD_BH, NGHD, KHID, NVID, TRIGIA</w:t>
+      </w:r>
+      <w:proofErr w:type="gramStart"/>
+      <w:r>
+        <w:rPr>
+          <w:b/>
+        </w:rPr>
+        <w:t>,LOAIHD,TRANGTHAI</w:t>
+      </w:r>
+      <w:proofErr w:type="gramEnd"/>
+      <w:r>
+        <w:rPr>
+          <w:b/>
+        </w:rPr>
+        <w:t>)</w:t>
       </w:r>
     </w:p>
     <w:p>
@@ -376,6 +392,22 @@
         <w:spacing w:after="0"/>
       </w:pPr>
       <w:r>
+        <w:t>Loại hóa đơn dùng để phân biệt đó là Hóa đơn mua qua đặt hàng hay mua trực tiếp.</w:t>
+      </w:r>
+    </w:p>
+    <w:p>
+      <w:pPr>
+        <w:spacing w:after="0"/>
+      </w:pPr>
+      <w:r>
+        <w:t>Trạng thái dùng để xác định hóa đơn đặt hàng đang ở giai đoạn nào. (Đã nhận đơn ----&gt;đang giao hàng        ----&gt;hoàn tất giao hàng)</w:t>
+      </w:r>
+    </w:p>
+    <w:p>
+      <w:pPr>
+        <w:spacing w:after="0"/>
+      </w:pPr>
+      <w:r>
         <w:t xml:space="preserve">Tân từ: Diễn giải chi tiết trong mỗi hóa đơn </w:t>
       </w:r>
       <w:r>
@@ -505,7 +537,6 @@
         <w:rPr>
           <w:b/>
         </w:rPr>
-        <w:lastRenderedPageBreak/>
         <w:t>CTHDBH(</w:t>
       </w:r>
       <w:proofErr w:type="gramEnd"/>
@@ -789,6 +820,7 @@
         <w:spacing w:after="0"/>
       </w:pPr>
       <w:r>
+        <w:lastRenderedPageBreak/>
         <w:t xml:space="preserve">CÁC THỐNG KÊ DOANH THU THÁNG, QUÝ, NĂM dùng các câu lệnh cộng doanh </w:t>
       </w:r>
       <w:proofErr w:type="gramStart"/>
@@ -849,7 +881,6 @@
         <w:rPr>
           <w:color w:val="339933"/>
         </w:rPr>
-        <w:lastRenderedPageBreak/>
         <w:t xml:space="preserve">Dùng để thống kê doanh </w:t>
       </w:r>
       <w:proofErr w:type="gramStart"/>
@@ -1312,7 +1343,11 @@
         <w:spacing w:after="0"/>
       </w:pPr>
       <w:r>
-        <w:t>Tổng kết: Khi table HDBH được insert thì table KHACHHANG được cộng dồn DOANHSO nếu có KHID, table SANPHAM thì những mặt hàng tương ứng trong CTHDBH bị trừ đi với SL tương ứng, table DOANHTHUNGAY được cộng dồn vào hoặc tạo reacord mới, table HANHDONG thì tạo ra một record mới.</w:t>
+        <w:t xml:space="preserve">Tổng kết: Khi table HDBH được insert thì table KHACHHANG được cộng dồn DOANHSO nếu có KHID, table SANPHAM thì những mặt hàng tương ứng trong CTHDBH bị trừ đi với SL tương ứng, </w:t>
+      </w:r>
+      <w:r>
+        <w:lastRenderedPageBreak/>
+        <w:t>table DOANHTHUNGAY được cộng dồn vào hoặc tạo reacord mới, table HANHDONG thì tạo ra một record mới.</w:t>
       </w:r>
     </w:p>
     <w:p>
@@ -1341,7 +1376,6 @@
         <w:spacing w:after="0"/>
       </w:pPr>
       <w:r>
-        <w:lastRenderedPageBreak/>
         <w:t>Tương tự: Khi table HDNH được insert thì table SANPHAM thì những mặt hàng tương ứng trong CTHDNH được cộng với SL tương ứng, table DOANHTHUNGAY DOANHTHU bị trừ xuống hoặc tạo record mới, table HANHDONG thì tạo record mới.</w:t>
       </w:r>
       <w:r>
@@ -1431,12 +1465,7 @@
         <w:spacing w:after="0"/>
       </w:pPr>
       <w:r>
-        <w:t>Trong HDBH, nếu LOAIDH=DDH</w:t>
-      </w:r>
-      <w:bookmarkStart w:id="0" w:name="_GoBack"/>
-      <w:bookmarkEnd w:id="0"/>
-      <w:r>
-        <w:t xml:space="preserve">, KHID </w:t>
+        <w:t xml:space="preserve">Trong HDBH, nếu LOAIDH=DDH, KHID </w:t>
       </w:r>
       <w:r>
         <w:rPr>

</xml_diff>

<commit_message>
link ER va thay doi bang nhanvien
</commit_message>
<xml_diff>
--- a/preparation/Mo hinh DLQH va cac rang buoc.docx
+++ b/preparation/Mo hinh DLQH va cac rang buoc.docx
@@ -9,17 +9,67 @@
           <w:b/>
         </w:rPr>
       </w:pPr>
-      <w:r>
-        <w:rPr>
-          <w:b/>
-        </w:rPr>
-        <w:t>NHANVIEN (NVID, HOTEN</w:t>
-      </w:r>
       <w:proofErr w:type="gramStart"/>
       <w:r>
         <w:rPr>
           <w:b/>
         </w:rPr>
+        <w:t>Sơ</w:t>
+      </w:r>
+      <w:proofErr w:type="gramEnd"/>
+      <w:r>
+        <w:rPr>
+          <w:b/>
+        </w:rPr>
+        <w:t xml:space="preserve"> đồ ER:</w:t>
+      </w:r>
+    </w:p>
+    <w:p>
+      <w:pPr>
+        <w:spacing w:after="0"/>
+        <w:rPr>
+          <w:b/>
+        </w:rPr>
+      </w:pPr>
+      <w:r>
+        <w:rPr>
+          <w:b/>
+        </w:rPr>
+        <w:t>https://drive.google.com/file/d/1oTvGxlvFBzRbin_pkPBZMtnscl2z82AJ/view?usp=sharing</w:t>
+      </w:r>
+    </w:p>
+    <w:p>
+      <w:pPr>
+        <w:spacing w:after="0"/>
+        <w:rPr>
+          <w:b/>
+        </w:rPr>
+      </w:pPr>
+    </w:p>
+    <w:p>
+      <w:pPr>
+        <w:spacing w:after="0"/>
+        <w:rPr>
+          <w:b/>
+        </w:rPr>
+      </w:pPr>
+      <w:r>
+        <w:rPr>
+          <w:b/>
+        </w:rPr>
+        <w:t xml:space="preserve">NHANVIEN </w:t>
+      </w:r>
+      <w:r>
+        <w:rPr>
+          <w:b/>
+        </w:rPr>
+        <w:t>(NVID, HOTEN</w:t>
+      </w:r>
+      <w:proofErr w:type="gramStart"/>
+      <w:r>
+        <w:rPr>
+          <w:b/>
+        </w:rPr>
         <w:t>,STD</w:t>
       </w:r>
       <w:proofErr w:type="gramEnd"/>
@@ -27,7 +77,13 @@
         <w:rPr>
           <w:b/>
         </w:rPr>
-        <w:t>, NGVL, NGSINH, THUONG, CV_ID</w:t>
+        <w:t>, NGVL, NGSINH</w:t>
+      </w:r>
+      <w:r>
+        <w:rPr>
+          <w:b/>
+        </w:rPr>
+        <w:t>, CV</w:t>
       </w:r>
       <w:r>
         <w:rPr>
@@ -47,270 +103,249 @@
         <w:spacing w:after="0"/>
       </w:pPr>
       <w:r>
-        <w:t>Tân từ: Mỗi nhân viên bán hàng cần ghi nhận: mã nhân viên, họ tên, số điện thoại, ngày sinh, tiền thưởng và chức vụ.</w:t>
-      </w:r>
-    </w:p>
-    <w:p>
-      <w:pPr>
-        <w:spacing w:after="0"/>
-      </w:pPr>
-    </w:p>
-    <w:p>
-      <w:pPr>
-        <w:spacing w:after="0"/>
-        <w:rPr>
-          <w:b/>
-        </w:rPr>
-      </w:pPr>
+        <w:t xml:space="preserve">Tân từ: Mỗi nhân viên bán hàng cần ghi nhận: mã nhân viên, họ tên, số điện thoại, ngày </w:t>
+      </w:r>
       <w:proofErr w:type="gramStart"/>
       <w:r>
-        <w:rPr>
-          <w:b/>
-        </w:rPr>
-        <w:t>CHUCVU(</w:t>
-      </w:r>
-      <w:proofErr w:type="gramEnd"/>
-      <w:r>
-        <w:rPr>
-          <w:b/>
-        </w:rPr>
-        <w:t>CV_ID, TENCV, LUONG)</w:t>
-      </w:r>
-    </w:p>
-    <w:p>
-      <w:pPr>
-        <w:spacing w:after="0"/>
-      </w:pPr>
-      <w:r>
-        <w:t>Tân từ: Mỗi nhân viên có 1 chức vụ, trong mỗi chức vụ gồm: mã chức vụ, tên gọi chức vụ, lương cứng khi nhân viên làm chức vụ đó.</w:t>
-      </w:r>
-    </w:p>
-    <w:p>
-      <w:pPr>
-        <w:spacing w:after="0"/>
-      </w:pPr>
-    </w:p>
-    <w:p>
-      <w:pPr>
-        <w:spacing w:after="0"/>
-        <w:rPr>
-          <w:b/>
-        </w:rPr>
-      </w:pPr>
-      <w:r>
-        <w:rPr>
-          <w:b/>
-        </w:rPr>
-        <w:t>KHACHHANG (KHID</w:t>
-      </w:r>
-      <w:proofErr w:type="gramStart"/>
-      <w:r>
-        <w:rPr>
-          <w:b/>
-        </w:rPr>
-        <w:t>,HOTEN</w:t>
-      </w:r>
-      <w:proofErr w:type="gramEnd"/>
-      <w:r>
-        <w:rPr>
-          <w:b/>
-        </w:rPr>
-        <w:t xml:space="preserve">, DIACHI, SDT, NGDK, DOANHSO, </w:t>
-      </w:r>
-      <w:r>
-        <w:rPr>
-          <w:b/>
-        </w:rPr>
-        <w:t>LOAIID)</w:t>
-      </w:r>
-    </w:p>
-    <w:p>
-      <w:pPr>
-        <w:spacing w:after="0"/>
-      </w:pPr>
-      <w:r>
-        <w:t>Tân từ: Quan hệ khách hàng lưu trữ thông tin của các khách hàng thành viên gồm các thuộc tính: Mã khách hàng, họ tên, địa chỉ, số điện thoại, ngày đăng ký thành viên, doanh số (tổng giá trị các hóa đơn của khách hàng này) vàmã loại khách hàng.</w:t>
-      </w:r>
-    </w:p>
-    <w:p>
-      <w:pPr>
-        <w:spacing w:after="0"/>
-      </w:pPr>
-    </w:p>
-    <w:p>
-      <w:pPr>
-        <w:spacing w:after="0"/>
-        <w:rPr>
-          <w:b/>
-        </w:rPr>
-      </w:pPr>
-      <w:r>
-        <w:rPr>
-          <w:b/>
-        </w:rPr>
-        <w:t>LOAIKH (LOAIID</w:t>
-      </w:r>
-      <w:proofErr w:type="gramStart"/>
-      <w:r>
-        <w:rPr>
-          <w:b/>
-        </w:rPr>
-        <w:t>,TENLOAI,UUDAI</w:t>
-      </w:r>
-      <w:proofErr w:type="gramEnd"/>
-      <w:r>
-        <w:rPr>
-          <w:b/>
-        </w:rPr>
-        <w:t>)</w:t>
-      </w:r>
-    </w:p>
-    <w:p>
-      <w:pPr>
-        <w:spacing w:after="0"/>
-      </w:pPr>
-      <w:r>
-        <w:t>Tân từ: Mỗi khách hàng thành viên được xếp theo loại khách hàng</w:t>
-      </w:r>
-      <w:r>
-        <w:t xml:space="preserve"> gồm: mã loại khách hàng, tên loại khách hàng và mức ưu đãi khi mua hàng của mỗi loại khách hàng)</w:t>
-      </w:r>
-    </w:p>
-    <w:p>
-      <w:pPr>
-        <w:spacing w:after="0"/>
-        <w:rPr>
-          <w:b/>
-        </w:rPr>
-      </w:pPr>
-    </w:p>
-    <w:p>
-      <w:pPr>
-        <w:spacing w:after="0"/>
-        <w:rPr>
-          <w:b/>
-        </w:rPr>
-      </w:pPr>
-      <w:r>
-        <w:rPr>
-          <w:b/>
-        </w:rPr>
-        <w:t>SANPHAM (SPID</w:t>
-      </w:r>
-      <w:proofErr w:type="gramStart"/>
-      <w:r>
-        <w:rPr>
-          <w:b/>
-        </w:rPr>
-        <w:t>,TENSP,LOAIID</w:t>
-      </w:r>
-      <w:proofErr w:type="gramEnd"/>
-      <w:r>
-        <w:rPr>
-          <w:b/>
-        </w:rPr>
-        <w:t>,</w:t>
-      </w:r>
-      <w:r>
-        <w:rPr>
-          <w:b/>
-        </w:rPr>
-        <w:t xml:space="preserve"> NUOCSX, GIABAN</w:t>
-      </w:r>
-      <w:r>
-        <w:rPr>
-          <w:b/>
-        </w:rPr>
-        <w:t>,GIANHAP,DVT, SL, SLTT,</w:t>
-      </w:r>
-      <w:r>
-        <w:rPr>
-          <w:b/>
-        </w:rPr>
-        <w:t xml:space="preserve"> MOTA)</w:t>
-      </w:r>
-    </w:p>
-    <w:p>
-      <w:pPr>
-        <w:spacing w:after="0"/>
-      </w:pPr>
-      <w:r>
-        <w:t>Tân từ: Mỗi sản phẩm có một mã số, tên gọi, loại hàng, nước sản xuất, giá bán, giá nhập, đơn vị tính, số lượng tồn kho, số lượng tối thiểu mà sản phẩm đó nên có trong hàng tồn kho, cảnh báo gần hết hàng (khi số lượng tồn kho nhỏ hơn số lượng tối thiểu), mà những mô tả về sản phẩm.</w:t>
-      </w:r>
-    </w:p>
-    <w:p>
-      <w:pPr>
-        <w:spacing w:after="0"/>
-      </w:pPr>
-    </w:p>
-    <w:p>
-      <w:pPr>
-        <w:spacing w:after="0"/>
-        <w:rPr>
-          <w:b/>
-        </w:rPr>
-      </w:pPr>
-      <w:r>
-        <w:rPr>
-          <w:b/>
-        </w:rPr>
-        <w:t>LOAISP (LOAIID, TENLOAI, MOTA)</w:t>
-      </w:r>
-    </w:p>
-    <w:p>
-      <w:pPr>
-        <w:spacing w:after="0"/>
-      </w:pPr>
-      <w:r>
-        <w:t>Tân từ: Một sản phẩm sẽ được phân thành các loại sản phẩm khác nhau, mỗi loại sản phẩm gồm: Mã loại, tên loại, mô tả chung của từng loại sản phẩm.</w:t>
-      </w:r>
-    </w:p>
-    <w:p>
-      <w:pPr>
-        <w:spacing w:after="0"/>
-      </w:pPr>
-    </w:p>
-    <w:p>
-      <w:pPr>
-        <w:spacing w:after="0"/>
-        <w:rPr>
-          <w:b/>
-        </w:rPr>
-      </w:pPr>
-      <w:proofErr w:type="gramStart"/>
-      <w:r>
-        <w:rPr>
-          <w:b/>
-        </w:rPr>
-        <w:t>DTCC(</w:t>
-      </w:r>
-      <w:proofErr w:type="gramEnd"/>
-      <w:r>
-        <w:rPr>
-          <w:b/>
-        </w:rPr>
-        <w:t>DTID,TENDT,</w:t>
-      </w:r>
-      <w:r>
-        <w:rPr>
-          <w:b/>
-        </w:rPr>
-        <w:t>DIACHI</w:t>
-      </w:r>
-      <w:r>
-        <w:rPr>
-          <w:b/>
-        </w:rPr>
-        <w:t xml:space="preserve">, </w:t>
-      </w:r>
-      <w:r>
-        <w:rPr>
-          <w:b/>
-        </w:rPr>
-        <w:t>SDT,NGDT)</w:t>
+        <w:t>sinh</w:t>
+      </w:r>
+      <w:r>
+        <w:t xml:space="preserve"> </w:t>
       </w:r>
       <w:bookmarkStart w:id="0" w:name="_GoBack"/>
       <w:bookmarkEnd w:id="0"/>
+      <w:r>
+        <w:t xml:space="preserve"> và</w:t>
+      </w:r>
+      <w:proofErr w:type="gramEnd"/>
+      <w:r>
+        <w:t xml:space="preserve"> chức vụ.</w:t>
+      </w:r>
+    </w:p>
+    <w:p>
+      <w:pPr>
+        <w:spacing w:after="0"/>
+      </w:pPr>
+    </w:p>
+    <w:p>
+      <w:pPr>
+        <w:spacing w:after="0"/>
+        <w:rPr>
+          <w:b/>
+        </w:rPr>
+      </w:pPr>
+      <w:r>
+        <w:rPr>
+          <w:b/>
+        </w:rPr>
+        <w:t>KHACHHANG (KHID</w:t>
+      </w:r>
+      <w:proofErr w:type="gramStart"/>
+      <w:r>
+        <w:rPr>
+          <w:b/>
+        </w:rPr>
+        <w:t>,HOTEN</w:t>
+      </w:r>
+      <w:proofErr w:type="gramEnd"/>
+      <w:r>
+        <w:rPr>
+          <w:b/>
+        </w:rPr>
+        <w:t xml:space="preserve">, DIACHI, SDT, NGDK, DOANHSO, </w:t>
+      </w:r>
+      <w:r>
+        <w:rPr>
+          <w:b/>
+        </w:rPr>
+        <w:t>LOAIID)</w:t>
+      </w:r>
+    </w:p>
+    <w:p>
+      <w:pPr>
+        <w:spacing w:after="0"/>
+      </w:pPr>
+      <w:r>
+        <w:t>Tân từ: Quan hệ khách hàng lưu trữ thông tin của các khách hàng thành viên gồm các thuộc tính: Mã khách hàng, họ tên, địa chỉ, số điện thoại, ngày đăng ký thành viên, doanh số (tổng giá trị các hóa đơn của khách hàng này) vàmã loại khách hàng.</w:t>
+      </w:r>
+    </w:p>
+    <w:p>
+      <w:pPr>
+        <w:spacing w:after="0"/>
+      </w:pPr>
+    </w:p>
+    <w:p>
+      <w:pPr>
+        <w:spacing w:after="0"/>
+        <w:rPr>
+          <w:b/>
+        </w:rPr>
+      </w:pPr>
+      <w:r>
+        <w:rPr>
+          <w:b/>
+        </w:rPr>
+        <w:t>LOAIKH (LOAIID</w:t>
+      </w:r>
+      <w:proofErr w:type="gramStart"/>
+      <w:r>
+        <w:rPr>
+          <w:b/>
+        </w:rPr>
+        <w:t>,TENLOAI,UUDAI</w:t>
+      </w:r>
+      <w:proofErr w:type="gramEnd"/>
+      <w:r>
+        <w:rPr>
+          <w:b/>
+        </w:rPr>
+        <w:t>)</w:t>
+      </w:r>
+    </w:p>
+    <w:p>
+      <w:pPr>
+        <w:spacing w:after="0"/>
+      </w:pPr>
+      <w:r>
+        <w:t>Tân từ: Mỗi khách hàng thành viên được xếp theo loại khách hàng</w:t>
+      </w:r>
+      <w:r>
+        <w:t xml:space="preserve"> gồm: mã loại khách hàng, tên loại khách hàng và mức ưu đãi khi mua hàng của mỗi loại khách hàng)</w:t>
+      </w:r>
+    </w:p>
+    <w:p>
+      <w:pPr>
+        <w:spacing w:after="0"/>
+        <w:rPr>
+          <w:b/>
+        </w:rPr>
+      </w:pPr>
+    </w:p>
+    <w:p>
+      <w:pPr>
+        <w:spacing w:after="0"/>
+        <w:rPr>
+          <w:b/>
+        </w:rPr>
+      </w:pPr>
+      <w:r>
+        <w:rPr>
+          <w:b/>
+        </w:rPr>
+        <w:t>SANPHAM (SPID</w:t>
+      </w:r>
+      <w:proofErr w:type="gramStart"/>
+      <w:r>
+        <w:rPr>
+          <w:b/>
+        </w:rPr>
+        <w:t>,TENSP,LOAIID</w:t>
+      </w:r>
+      <w:proofErr w:type="gramEnd"/>
+      <w:r>
+        <w:rPr>
+          <w:b/>
+        </w:rPr>
+        <w:t>,</w:t>
+      </w:r>
+      <w:r>
+        <w:rPr>
+          <w:b/>
+        </w:rPr>
+        <w:t xml:space="preserve"> NUOCSX, GIABAN</w:t>
+      </w:r>
+      <w:r>
+        <w:rPr>
+          <w:b/>
+        </w:rPr>
+        <w:t>,GIANHAP,DVT, SL, SLTT,</w:t>
+      </w:r>
+      <w:r>
+        <w:rPr>
+          <w:b/>
+        </w:rPr>
+        <w:t xml:space="preserve"> MOTA)</w:t>
+      </w:r>
+    </w:p>
+    <w:p>
+      <w:pPr>
+        <w:spacing w:after="0"/>
+      </w:pPr>
+      <w:r>
+        <w:t>Tân từ: Mỗi sản phẩm có một mã số, tên gọi, loại hàng, nước sản xuất, giá bán, giá nhập, đơn vị tính, số lượng tồn kho, số lượng tối thiểu mà sản phẩm đó nên có trong hàng tồn kho, cảnh báo gần hết hàng (khi số lượng tồn kho nhỏ hơn số lượng tối thiểu), mà những mô tả về sản phẩm.</w:t>
+      </w:r>
+    </w:p>
+    <w:p>
+      <w:pPr>
+        <w:spacing w:after="0"/>
+      </w:pPr>
+    </w:p>
+    <w:p>
+      <w:pPr>
+        <w:spacing w:after="0"/>
+        <w:rPr>
+          <w:b/>
+        </w:rPr>
+      </w:pPr>
+      <w:r>
+        <w:rPr>
+          <w:b/>
+        </w:rPr>
+        <w:t>LOAISP (LOAIID, TENLOAI, MOTA)</w:t>
+      </w:r>
+    </w:p>
+    <w:p>
+      <w:pPr>
+        <w:spacing w:after="0"/>
+      </w:pPr>
+      <w:r>
+        <w:t>Tân từ: Một sản phẩm sẽ được phân thành các loại sản phẩm khác nhau, mỗi loại sản phẩm gồm: Mã loại, tên loại, mô tả chung của từng loại sản phẩm.</w:t>
+      </w:r>
+    </w:p>
+    <w:p>
+      <w:pPr>
+        <w:spacing w:after="0"/>
+      </w:pPr>
+    </w:p>
+    <w:p>
+      <w:pPr>
+        <w:spacing w:after="0"/>
+        <w:rPr>
+          <w:b/>
+        </w:rPr>
+      </w:pPr>
+      <w:proofErr w:type="gramStart"/>
+      <w:r>
+        <w:rPr>
+          <w:b/>
+        </w:rPr>
+        <w:t>DTCC(</w:t>
+      </w:r>
+      <w:proofErr w:type="gramEnd"/>
+      <w:r>
+        <w:rPr>
+          <w:b/>
+        </w:rPr>
+        <w:t>DTID,TENDT,</w:t>
+      </w:r>
+      <w:r>
+        <w:rPr>
+          <w:b/>
+        </w:rPr>
+        <w:t>DIACHI</w:t>
+      </w:r>
+      <w:r>
+        <w:rPr>
+          <w:b/>
+        </w:rPr>
+        <w:t xml:space="preserve">, </w:t>
+      </w:r>
+      <w:r>
+        <w:rPr>
+          <w:b/>
+        </w:rPr>
+        <w:t>SDT,NGDT)</w:t>
+      </w:r>
     </w:p>
     <w:p>
       <w:pPr>
@@ -502,6 +537,7 @@
         <w:spacing w:after="0"/>
       </w:pPr>
       <w:r>
+        <w:lastRenderedPageBreak/>
         <w:t xml:space="preserve">Tân từ: Diễn giải chi tiết trong mỗi hóa đơn </w:t>
       </w:r>
       <w:r>
@@ -820,67 +856,67 @@
         <w:spacing w:after="0"/>
       </w:pPr>
       <w:r>
+        <w:t xml:space="preserve">CÁC THỐNG KÊ DOANH THU THÁNG, QUÝ, NĂM dùng các câu lệnh cộng doanh </w:t>
+      </w:r>
+      <w:proofErr w:type="gramStart"/>
+      <w:r>
+        <w:t>thu</w:t>
+      </w:r>
+      <w:proofErr w:type="gramEnd"/>
+      <w:r>
+        <w:t xml:space="preserve"> các ngày lại với nhau.</w:t>
+      </w:r>
+    </w:p>
+    <w:p>
+      <w:pPr>
+        <w:spacing w:after="0"/>
+        <w:rPr>
+          <w:b/>
+          <w:color w:val="339933"/>
+        </w:rPr>
+      </w:pPr>
+      <w:r>
+        <w:rPr>
+          <w:b/>
+          <w:color w:val="339933"/>
+        </w:rPr>
+        <w:t>/*</w:t>
+      </w:r>
+      <w:proofErr w:type="gramStart"/>
+      <w:r>
+        <w:rPr>
+          <w:b/>
+          <w:color w:val="339933"/>
+        </w:rPr>
+        <w:t>DOANHTHUTHANG(</w:t>
+      </w:r>
+      <w:proofErr w:type="gramEnd"/>
+      <w:r>
+        <w:rPr>
+          <w:b/>
+          <w:color w:val="339933"/>
+        </w:rPr>
+        <w:t xml:space="preserve">THISMONTH, </w:t>
+      </w:r>
+      <w:r>
+        <w:rPr>
+          <w:b/>
+          <w:color w:val="339933"/>
+        </w:rPr>
+        <w:t>DOANHTHU, TONGCHI)</w:t>
+      </w:r>
+    </w:p>
+    <w:p>
+      <w:pPr>
+        <w:rPr>
+          <w:color w:val="339933"/>
+        </w:rPr>
+      </w:pPr>
+      <w:r>
+        <w:rPr>
+          <w:color w:val="339933"/>
+        </w:rPr>
         <w:lastRenderedPageBreak/>
-        <w:t xml:space="preserve">CÁC THỐNG KÊ DOANH THU THÁNG, QUÝ, NĂM dùng các câu lệnh cộng doanh </w:t>
-      </w:r>
-      <w:proofErr w:type="gramStart"/>
-      <w:r>
-        <w:t>thu</w:t>
-      </w:r>
-      <w:proofErr w:type="gramEnd"/>
-      <w:r>
-        <w:t xml:space="preserve"> các ngày lại với nhau.</w:t>
-      </w:r>
-    </w:p>
-    <w:p>
-      <w:pPr>
-        <w:spacing w:after="0"/>
-        <w:rPr>
-          <w:b/>
-          <w:color w:val="339933"/>
-        </w:rPr>
-      </w:pPr>
-      <w:r>
-        <w:rPr>
-          <w:b/>
-          <w:color w:val="339933"/>
-        </w:rPr>
-        <w:t>/*</w:t>
-      </w:r>
-      <w:proofErr w:type="gramStart"/>
-      <w:r>
-        <w:rPr>
-          <w:b/>
-          <w:color w:val="339933"/>
-        </w:rPr>
-        <w:t>DOANHTHUTHANG(</w:t>
-      </w:r>
-      <w:proofErr w:type="gramEnd"/>
-      <w:r>
-        <w:rPr>
-          <w:b/>
-          <w:color w:val="339933"/>
-        </w:rPr>
-        <w:t xml:space="preserve">THISMONTH, </w:t>
-      </w:r>
-      <w:r>
-        <w:rPr>
-          <w:b/>
-          <w:color w:val="339933"/>
-        </w:rPr>
-        <w:t>DOANHTHU, TONGCHI)</w:t>
-      </w:r>
-    </w:p>
-    <w:p>
-      <w:pPr>
-        <w:rPr>
-          <w:color w:val="339933"/>
-        </w:rPr>
-      </w:pPr>
-      <w:r>
-        <w:rPr>
-          <w:color w:val="339933"/>
-        </w:rPr>
         <w:t xml:space="preserve">Dùng để thống kê doanh </w:t>
       </w:r>
       <w:proofErr w:type="gramStart"/>
@@ -1343,11 +1379,7 @@
         <w:spacing w:after="0"/>
       </w:pPr>
       <w:r>
-        <w:t xml:space="preserve">Tổng kết: Khi table HDBH được insert thì table KHACHHANG được cộng dồn DOANHSO nếu có KHID, table SANPHAM thì những mặt hàng tương ứng trong CTHDBH bị trừ đi với SL tương ứng, </w:t>
-      </w:r>
-      <w:r>
-        <w:lastRenderedPageBreak/>
-        <w:t>table DOANHTHUNGAY được cộng dồn vào hoặc tạo reacord mới, table HANHDONG thì tạo ra một record mới.</w:t>
+        <w:t>Tổng kết: Khi table HDBH được insert thì table KHACHHANG được cộng dồn DOANHSO nếu có KHID, table SANPHAM thì những mặt hàng tương ứng trong CTHDBH bị trừ đi với SL tương ứng, table DOANHTHUNGAY được cộng dồn vào hoặc tạo reacord mới, table HANHDONG thì tạo ra một record mới.</w:t>
       </w:r>
     </w:p>
     <w:p>
@@ -1376,6 +1408,7 @@
         <w:spacing w:after="0"/>
       </w:pPr>
       <w:r>
+        <w:lastRenderedPageBreak/>
         <w:t>Tương tự: Khi table HDNH được insert thì table SANPHAM thì những mặt hàng tương ứng trong CTHDNH được cộng với SL tương ứng, table DOANHTHUNGAY DOANHTHU bị trừ xuống hoặc tạo record mới, table HANHDONG thì tạo record mới.</w:t>
       </w:r>
       <w:r>

</xml_diff>

<commit_message>
Revert "Merge branch 'main' of https://github.com/TendouHakai/DO-AN-NHOM-1"
This reverts commit db41b06c91975ea9f3c28cc60ff50a2c7eed9644, reversing
changes made to 6301d6d0a784b4728dc99733830ffd39502c306e.
</commit_message>
<xml_diff>
--- a/preparation/Mo hinh DLQH va cac rang buoc.docx
+++ b/preparation/Mo hinh DLQH va cac rang buoc.docx
@@ -9,100 +9,155 @@
           <w:b/>
         </w:rPr>
       </w:pPr>
+      <w:r>
+        <w:rPr>
+          <w:b/>
+        </w:rPr>
+        <w:t>NHANVIEN (NVID, HOTEN</w:t>
+      </w:r>
       <w:proofErr w:type="gramStart"/>
       <w:r>
         <w:rPr>
           <w:b/>
         </w:rPr>
-        <w:t>Sơ</w:t>
+        <w:t>,STD</w:t>
       </w:r>
       <w:proofErr w:type="gramEnd"/>
       <w:r>
         <w:rPr>
           <w:b/>
         </w:rPr>
-        <w:t xml:space="preserve"> đồ ER:</w:t>
-      </w:r>
-    </w:p>
-    <w:p>
-      <w:pPr>
-        <w:spacing w:after="0"/>
-        <w:rPr>
-          <w:b/>
-        </w:rPr>
-      </w:pPr>
-      <w:r>
-        <w:rPr>
-          <w:b/>
-        </w:rPr>
-        <w:t>https://drive.google.com/file/d/1oTvGxlvFBzRbin_pkPBZMtnscl2z82AJ/view?usp=sharing</w:t>
-      </w:r>
-    </w:p>
-    <w:p>
-      <w:pPr>
-        <w:spacing w:after="0"/>
-        <w:rPr>
-          <w:b/>
-        </w:rPr>
-      </w:pPr>
-    </w:p>
-    <w:p>
-      <w:pPr>
-        <w:spacing w:after="0"/>
-        <w:rPr>
-          <w:b/>
-        </w:rPr>
-      </w:pPr>
-      <w:r>
-        <w:rPr>
-          <w:b/>
-        </w:rPr>
-        <w:t xml:space="preserve">NHANVIEN </w:t>
-      </w:r>
-      <w:r>
-        <w:rPr>
-          <w:b/>
-        </w:rPr>
-        <w:t>(NVID, HOTEN</w:t>
-      </w:r>
+        <w:t>, NGVL, NGSINH, THUONG, CV_ID</w:t>
+      </w:r>
+      <w:r>
+        <w:rPr>
+          <w:b/>
+        </w:rPr>
+        <w:t>, USERNAME, PASSWD</w:t>
+      </w:r>
+      <w:r>
+        <w:rPr>
+          <w:b/>
+        </w:rPr>
+        <w:t>)</w:t>
+      </w:r>
+    </w:p>
+    <w:p>
+      <w:pPr>
+        <w:spacing w:after="0"/>
+      </w:pPr>
+      <w:r>
+        <w:t>Tân từ: Mỗi nhân viên bán hàng cần ghi nhận: mã nhân viên, họ tên, số điện thoại, ngày sinh, tiền thưởng và chức vụ.</w:t>
+      </w:r>
+    </w:p>
+    <w:p>
+      <w:pPr>
+        <w:spacing w:after="0"/>
+      </w:pPr>
+    </w:p>
+    <w:p>
+      <w:pPr>
+        <w:spacing w:after="0"/>
+        <w:rPr>
+          <w:b/>
+        </w:rPr>
+      </w:pPr>
       <w:proofErr w:type="gramStart"/>
       <w:r>
         <w:rPr>
           <w:b/>
         </w:rPr>
-        <w:t>,STD</w:t>
+        <w:t>CHUCVU(</w:t>
       </w:r>
       <w:proofErr w:type="gramEnd"/>
       <w:r>
         <w:rPr>
           <w:b/>
         </w:rPr>
-        <w:t>, NGVL, NGSINH</w:t>
-      </w:r>
-      <w:r>
-        <w:rPr>
-          <w:b/>
-        </w:rPr>
-        <w:t>, CV</w:t>
-      </w:r>
-      <w:r>
-        <w:rPr>
-          <w:b/>
-        </w:rPr>
-        <w:t xml:space="preserve">, USERNAME, </w:t>
-      </w:r>
-      <w:r>
-        <w:rPr>
-          <w:b/>
-        </w:rPr>
-        <w:t>LUONG,HESO,</w:t>
-      </w:r>
-      <w:r>
-        <w:rPr>
-          <w:b/>
-        </w:rPr>
-        <w:t>PASSWD</w:t>
-      </w:r>
+        <w:t>CV_ID, TENCV, LUONG)</w:t>
+      </w:r>
+    </w:p>
+    <w:p>
+      <w:pPr>
+        <w:spacing w:after="0"/>
+      </w:pPr>
+      <w:r>
+        <w:t>Tân từ: Mỗi nhân viên có 1 chức vụ, trong mỗi chức vụ gồm: mã chức vụ, tên gọi chức vụ, lương cứng khi nhân viên làm chức vụ đó.</w:t>
+      </w:r>
+    </w:p>
+    <w:p>
+      <w:pPr>
+        <w:spacing w:after="0"/>
+      </w:pPr>
+    </w:p>
+    <w:p>
+      <w:pPr>
+        <w:spacing w:after="0"/>
+        <w:rPr>
+          <w:b/>
+        </w:rPr>
+      </w:pPr>
+      <w:r>
+        <w:rPr>
+          <w:b/>
+        </w:rPr>
+        <w:t>KHACHHANG (KHID</w:t>
+      </w:r>
+      <w:proofErr w:type="gramStart"/>
+      <w:r>
+        <w:rPr>
+          <w:b/>
+        </w:rPr>
+        <w:t>,HOTEN</w:t>
+      </w:r>
+      <w:proofErr w:type="gramEnd"/>
+      <w:r>
+        <w:rPr>
+          <w:b/>
+        </w:rPr>
+        <w:t xml:space="preserve">, DIACHI, SDT, NGDK, DOANHSO, </w:t>
+      </w:r>
+      <w:r>
+        <w:rPr>
+          <w:b/>
+        </w:rPr>
+        <w:t>LOAIID)</w:t>
+      </w:r>
+    </w:p>
+    <w:p>
+      <w:pPr>
+        <w:spacing w:after="0"/>
+      </w:pPr>
+      <w:r>
+        <w:t>Tân từ: Quan hệ khách hàng lưu trữ thông tin của các khách hàng thành viên gồm các thuộc tính: Mã khách hàng, họ tên, địa chỉ, số điện thoại, ngày đăng ký thành viên, doanh số (tổng giá trị các hóa đơn của khách hàng này) vàmã loại khách hàng.</w:t>
+      </w:r>
+    </w:p>
+    <w:p>
+      <w:pPr>
+        <w:spacing w:after="0"/>
+      </w:pPr>
+    </w:p>
+    <w:p>
+      <w:pPr>
+        <w:spacing w:after="0"/>
+        <w:rPr>
+          <w:b/>
+        </w:rPr>
+      </w:pPr>
+      <w:r>
+        <w:rPr>
+          <w:b/>
+        </w:rPr>
+        <w:t>LOAIKH (LOAIID</w:t>
+      </w:r>
+      <w:proofErr w:type="gramStart"/>
+      <w:r>
+        <w:rPr>
+          <w:b/>
+        </w:rPr>
+        <w:t>,TENLOAI,UUDAI</w:t>
+      </w:r>
+      <w:proofErr w:type="gramEnd"/>
       <w:r>
         <w:rPr>
           <w:b/>
@@ -115,27 +170,211 @@
         <w:spacing w:after="0"/>
       </w:pPr>
       <w:r>
-        <w:t xml:space="preserve">Tân từ: Mỗi nhân viên bán hàng cần ghi nhận: mã nhân viên, họ tên, số điện thoại, ngày </w:t>
+        <w:t>Tân từ: Mỗi khách hàng thành viên được xếp theo loại khách hàng</w:t>
+      </w:r>
+      <w:r>
+        <w:t xml:space="preserve"> gồm: mã loại khách hàng, tên loại khách hàng và mức ưu đãi khi mua hàng của mỗi loại khách hàng)</w:t>
+      </w:r>
+    </w:p>
+    <w:p>
+      <w:pPr>
+        <w:spacing w:after="0"/>
+        <w:rPr>
+          <w:b/>
+        </w:rPr>
+      </w:pPr>
+    </w:p>
+    <w:p>
+      <w:pPr>
+        <w:spacing w:after="0"/>
+        <w:rPr>
+          <w:b/>
+        </w:rPr>
+      </w:pPr>
+      <w:r>
+        <w:rPr>
+          <w:b/>
+        </w:rPr>
+        <w:t>SANPHAM (SPID</w:t>
       </w:r>
       <w:proofErr w:type="gramStart"/>
       <w:r>
-        <w:t>sinh</w:t>
-      </w:r>
-      <w:r>
-        <w:t xml:space="preserve"> </w:t>
-      </w:r>
-      <w:r>
-        <w:t xml:space="preserve"> và</w:t>
+        <w:rPr>
+          <w:b/>
+        </w:rPr>
+        <w:t>,TENSP,LOAIID</w:t>
       </w:r>
       <w:proofErr w:type="gramEnd"/>
       <w:r>
-        <w:t xml:space="preserve"> chức vụ</w:t>
-      </w:r>
-      <w:r>
-        <w:t>, lương cơ bản, hệ số( hệ số lương), chức vụ</w:t>
+        <w:rPr>
+          <w:b/>
+        </w:rPr>
+        <w:t>,</w:t>
+      </w:r>
+      <w:r>
+        <w:rPr>
+          <w:b/>
+        </w:rPr>
+        <w:t xml:space="preserve"> NUOCSX, GIABAN</w:t>
+      </w:r>
+      <w:r>
+        <w:rPr>
+          <w:b/>
+        </w:rPr>
+        <w:t>,GIANHAP,DVT, SL, SLTT,</w:t>
+      </w:r>
+      <w:r>
+        <w:rPr>
+          <w:b/>
+        </w:rPr>
+        <w:t xml:space="preserve"> MOTA)</w:t>
+      </w:r>
+    </w:p>
+    <w:p>
+      <w:pPr>
+        <w:spacing w:after="0"/>
+      </w:pPr>
+      <w:r>
+        <w:t>Tân từ: Mỗi sản phẩm có một mã số, tên gọi, loại hàng, nước sản xuất, giá bán, giá nhập, đơn vị tính, số lượng tồn kho, số lượng tối thiểu mà sản phẩm đó nên có trong hàng tồn kho, cảnh báo gần hết hàng (khi số lượng tồn kho nhỏ hơn số lượng tối thiểu), mà những mô tả về sản phẩm.</w:t>
+      </w:r>
+    </w:p>
+    <w:p>
+      <w:pPr>
+        <w:spacing w:after="0"/>
+      </w:pPr>
+    </w:p>
+    <w:p>
+      <w:pPr>
+        <w:spacing w:after="0"/>
+        <w:rPr>
+          <w:b/>
+        </w:rPr>
+      </w:pPr>
+      <w:r>
+        <w:rPr>
+          <w:b/>
+        </w:rPr>
+        <w:t>LOAISP (LOAIID, TENLOAI, MOTA)</w:t>
+      </w:r>
+    </w:p>
+    <w:p>
+      <w:pPr>
+        <w:spacing w:after="0"/>
+      </w:pPr>
+      <w:r>
+        <w:t>Tân từ: Một sản phẩm sẽ được phân thành các loại sản phẩm khác nhau, mỗi loại sản phẩm gồm: Mã loại, tên loại, mô tả chung của từng loại sản phẩm.</w:t>
+      </w:r>
+    </w:p>
+    <w:p>
+      <w:pPr>
+        <w:spacing w:after="0"/>
+      </w:pPr>
+    </w:p>
+    <w:p>
+      <w:pPr>
+        <w:spacing w:after="0"/>
+        <w:rPr>
+          <w:b/>
+        </w:rPr>
+      </w:pPr>
+      <w:proofErr w:type="gramStart"/>
+      <w:r>
+        <w:rPr>
+          <w:b/>
+        </w:rPr>
+        <w:t>DTCC(</w:t>
+      </w:r>
+      <w:proofErr w:type="gramEnd"/>
+      <w:r>
+        <w:rPr>
+          <w:b/>
+        </w:rPr>
+        <w:t>DTID,TENDT,</w:t>
+      </w:r>
+      <w:r>
+        <w:rPr>
+          <w:b/>
+        </w:rPr>
+        <w:t>DIACHI</w:t>
+      </w:r>
+      <w:r>
+        <w:rPr>
+          <w:b/>
+        </w:rPr>
+        <w:t xml:space="preserve">, </w:t>
+      </w:r>
+      <w:r>
+        <w:rPr>
+          <w:b/>
+        </w:rPr>
+        <w:t>SDT,NGDT)</w:t>
       </w:r>
       <w:bookmarkStart w:id="0" w:name="_GoBack"/>
       <w:bookmarkEnd w:id="0"/>
+    </w:p>
+    <w:p>
+      <w:pPr>
+        <w:spacing w:after="0"/>
+      </w:pPr>
+      <w:r>
+        <w:t>Tân từ: Đối tác cung cấp là những người sẽ cung cấp đầu vào cho các hàng hóa, gồm: mã đối tác, Tên của đối tác, số điện thoại, ngày trở thành đối tác.</w:t>
+      </w:r>
+    </w:p>
+    <w:p>
+      <w:pPr>
+        <w:spacing w:after="0"/>
+      </w:pPr>
+    </w:p>
+    <w:p>
+      <w:pPr>
+        <w:spacing w:after="0"/>
+        <w:rPr>
+          <w:b/>
+        </w:rPr>
+      </w:pPr>
+      <w:r>
+        <w:rPr>
+          <w:b/>
+        </w:rPr>
+        <w:t>HDBH (</w:t>
+      </w:r>
+      <w:r>
+        <w:rPr>
+          <w:b/>
+        </w:rPr>
+        <w:t>SOHD_BH, NGHD, KHID, NVID, TRIGIA</w:t>
+      </w:r>
+      <w:proofErr w:type="gramStart"/>
+      <w:r>
+        <w:rPr>
+          <w:b/>
+        </w:rPr>
+        <w:t>,LOAIHD,TRANGTHAI</w:t>
+      </w:r>
+      <w:proofErr w:type="gramEnd"/>
+      <w:r>
+        <w:rPr>
+          <w:b/>
+        </w:rPr>
+        <w:t>)</w:t>
+      </w:r>
+    </w:p>
+    <w:p>
+      <w:pPr>
+        <w:spacing w:after="0"/>
+      </w:pPr>
+      <w:r>
+        <w:t>Tân từ: Mỗi khách hàng mua hàng sẽ có 1 hóa đơn tính tiền, trong đó có: số hóa đơn, ngày mua</w:t>
+      </w:r>
+      <w:r>
+        <w:t xml:space="preserve"> hàng, </w:t>
+      </w:r>
+      <w:r>
+        <w:t>nhân viên nào bán,</w:t>
+      </w:r>
+      <w:r>
+        <w:t xml:space="preserve"> trị giá của hóa đơn, mã số khách hàng nếu là khách hàng thành viên</w:t>
+      </w:r>
       <w:r>
         <w:t>.</w:t>
       </w:r>
@@ -144,397 +383,104 @@
       <w:pPr>
         <w:spacing w:after="0"/>
       </w:pPr>
-    </w:p>
-    <w:p>
-      <w:pPr>
-        <w:spacing w:after="0"/>
-        <w:rPr>
-          <w:b/>
-        </w:rPr>
-      </w:pPr>
-      <w:r>
-        <w:rPr>
-          <w:b/>
-        </w:rPr>
-        <w:t>KHACHHANG (KHID</w:t>
-      </w:r>
+      <w:r>
+        <w:t>CTHD (SOHD_BH, SPID, SL)</w:t>
+      </w:r>
+    </w:p>
+    <w:p>
+      <w:pPr>
+        <w:spacing w:after="0"/>
+      </w:pPr>
+      <w:r>
+        <w:t>Loại hóa đơn dùng để phân biệt đó là Hóa đơn mua qua đặt hàng hay mua trực tiếp.</w:t>
+      </w:r>
+    </w:p>
+    <w:p>
+      <w:pPr>
+        <w:spacing w:after="0"/>
+      </w:pPr>
+      <w:r>
+        <w:t>Trạng thái dùng để xác định hóa đơn đặt hàng đang ở giai đoạn nào. (Đã nhận đơn ----&gt;đang giao hàng        ----&gt;hoàn tất giao hàng)</w:t>
+      </w:r>
+    </w:p>
+    <w:p>
+      <w:pPr>
+        <w:spacing w:after="0"/>
+      </w:pPr>
+      <w:r>
+        <w:t xml:space="preserve">Tân từ: Diễn giải chi tiết trong mỗi hóa đơn </w:t>
+      </w:r>
+      <w:r>
+        <w:rPr>
+          <w:b/>
+        </w:rPr>
+        <w:t>bán hàng</w:t>
+      </w:r>
+      <w:r>
+        <w:t xml:space="preserve"> </w:t>
+      </w:r>
+      <w:r>
+        <w:t>gồm có: sản phẩm gì và số lượng là bao nhiêu.</w:t>
+      </w:r>
+    </w:p>
+    <w:p>
+      <w:pPr>
+        <w:spacing w:after="0"/>
+      </w:pPr>
+    </w:p>
+    <w:p>
+      <w:pPr>
+        <w:spacing w:after="0"/>
+        <w:rPr>
+          <w:b/>
+        </w:rPr>
+      </w:pPr>
       <w:proofErr w:type="gramStart"/>
       <w:r>
         <w:rPr>
           <w:b/>
         </w:rPr>
-        <w:t>,HOTEN</w:t>
+        <w:t>HDNH(</w:t>
       </w:r>
       <w:proofErr w:type="gramEnd"/>
       <w:r>
         <w:rPr>
           <w:b/>
         </w:rPr>
-        <w:t xml:space="preserve">, DIACHI, SDT, NGDK, DOANHSO, </w:t>
-      </w:r>
-      <w:r>
-        <w:rPr>
-          <w:b/>
-        </w:rPr>
-        <w:t>LOAIID)</w:t>
-      </w:r>
-    </w:p>
-    <w:p>
-      <w:pPr>
-        <w:spacing w:after="0"/>
-      </w:pPr>
-      <w:r>
-        <w:t>Tân từ: Quan hệ khách hàng lưu trữ thông tin của các khách hàng thành viên gồm các thuộc tính: Mã khách hàng, họ tên, địa chỉ, số điện thoại, ngày đăng ký thành viên, doanh số (tổng giá trị các hóa đơn của khách hàng này) vàmã loại khách hàng.</w:t>
-      </w:r>
-    </w:p>
-    <w:p>
-      <w:pPr>
-        <w:spacing w:after="0"/>
-      </w:pPr>
-    </w:p>
-    <w:p>
-      <w:pPr>
-        <w:spacing w:after="0"/>
-        <w:rPr>
-          <w:b/>
-        </w:rPr>
-      </w:pPr>
-      <w:r>
-        <w:rPr>
-          <w:b/>
-        </w:rPr>
-        <w:t>LOAIKH (LOAIID</w:t>
-      </w:r>
+        <w:t xml:space="preserve"> SOHD_NH, NGNHAP, </w:t>
+      </w:r>
+      <w:r>
+        <w:rPr>
+          <w:b/>
+        </w:rPr>
+        <w:t>DTID, NVID, TRIGIA)</w:t>
+      </w:r>
+    </w:p>
+    <w:p>
+      <w:pPr>
+        <w:spacing w:after="0"/>
+      </w:pPr>
+      <w:r>
+        <w:t>Tân từ: Mỗi khi nhập hàng sẽ có 1 hóa đơn tính tiền, gồm:  số hóa đơn nhập hàng, ngày nhập, đối tác cung cấp là ai, nhân viên nào nhập, trị giá.</w:t>
+      </w:r>
+    </w:p>
+    <w:p>
+      <w:pPr>
+        <w:spacing w:after="0"/>
+      </w:pPr>
+    </w:p>
+    <w:p>
+      <w:pPr>
+        <w:spacing w:after="0"/>
+        <w:rPr>
+          <w:b/>
+        </w:rPr>
+      </w:pPr>
       <w:proofErr w:type="gramStart"/>
       <w:r>
         <w:rPr>
           <w:b/>
         </w:rPr>
-        <w:t>,TENLOAI,UUDAI</w:t>
-      </w:r>
-      <w:proofErr w:type="gramEnd"/>
-      <w:r>
-        <w:rPr>
-          <w:b/>
-        </w:rPr>
-        <w:t>)</w:t>
-      </w:r>
-    </w:p>
-    <w:p>
-      <w:pPr>
-        <w:spacing w:after="0"/>
-      </w:pPr>
-      <w:r>
-        <w:t>Tân từ: Mỗi khách hàng thành viên được xếp theo loại khách hàng</w:t>
-      </w:r>
-      <w:r>
-        <w:t xml:space="preserve"> gồm: mã loại khách hàng, tên loại khách hàng và mức ưu đãi khi mua hàng của mỗi loại khách hàng)</w:t>
-      </w:r>
-    </w:p>
-    <w:p>
-      <w:pPr>
-        <w:spacing w:after="0"/>
-        <w:rPr>
-          <w:b/>
-        </w:rPr>
-      </w:pPr>
-    </w:p>
-    <w:p>
-      <w:pPr>
-        <w:spacing w:after="0"/>
-        <w:rPr>
-          <w:b/>
-        </w:rPr>
-      </w:pPr>
-      <w:r>
-        <w:rPr>
-          <w:b/>
-        </w:rPr>
-        <w:t>SANPHAM (SPID</w:t>
-      </w:r>
-      <w:proofErr w:type="gramStart"/>
-      <w:r>
-        <w:rPr>
-          <w:b/>
-        </w:rPr>
-        <w:t>,TENSP,LOAIID</w:t>
-      </w:r>
-      <w:proofErr w:type="gramEnd"/>
-      <w:r>
-        <w:rPr>
-          <w:b/>
-        </w:rPr>
-        <w:t>,</w:t>
-      </w:r>
-      <w:r>
-        <w:rPr>
-          <w:b/>
-        </w:rPr>
-        <w:t xml:space="preserve"> NUOCSX, GIABAN</w:t>
-      </w:r>
-      <w:r>
-        <w:rPr>
-          <w:b/>
-        </w:rPr>
-        <w:t>,GIANHAP,DVT, SL, SLTT,</w:t>
-      </w:r>
-      <w:r>
-        <w:rPr>
-          <w:b/>
-        </w:rPr>
-        <w:t xml:space="preserve"> MOTA)</w:t>
-      </w:r>
-    </w:p>
-    <w:p>
-      <w:pPr>
-        <w:spacing w:after="0"/>
-      </w:pPr>
-      <w:r>
-        <w:t>Tân từ: Mỗi sản phẩm có một mã số, tên gọi, loại hàng, nước sản xuất, giá bán, giá nhập, đơn vị tính, số lượng tồn kho, số lượng tối thiểu mà sản phẩm đó nên có trong hàng tồn kho, cảnh báo gần hết hàng (khi số lượng tồn kho nhỏ hơn số lượng tối thiểu), mà những mô tả về sản phẩm.</w:t>
-      </w:r>
-    </w:p>
-    <w:p>
-      <w:pPr>
-        <w:spacing w:after="0"/>
-      </w:pPr>
-    </w:p>
-    <w:p>
-      <w:pPr>
-        <w:spacing w:after="0"/>
-        <w:rPr>
-          <w:b/>
-        </w:rPr>
-      </w:pPr>
-      <w:r>
-        <w:rPr>
-          <w:b/>
-        </w:rPr>
-        <w:t>LOAISP (LOAIID, TENLOAI, MOTA)</w:t>
-      </w:r>
-    </w:p>
-    <w:p>
-      <w:pPr>
-        <w:spacing w:after="0"/>
-      </w:pPr>
-      <w:r>
-        <w:t>Tân từ: Một sản phẩm sẽ được phân thành các loại sản phẩm khác nhau, mỗi loại sản phẩm gồm: Mã loại, tên loại, mô tả chung của từng loại sản phẩm.</w:t>
-      </w:r>
-    </w:p>
-    <w:p>
-      <w:pPr>
-        <w:spacing w:after="0"/>
-      </w:pPr>
-    </w:p>
-    <w:p>
-      <w:pPr>
-        <w:spacing w:after="0"/>
-        <w:rPr>
-          <w:b/>
-        </w:rPr>
-      </w:pPr>
-      <w:proofErr w:type="gramStart"/>
-      <w:r>
-        <w:rPr>
-          <w:b/>
-        </w:rPr>
-        <w:t>DTCC(</w:t>
-      </w:r>
-      <w:proofErr w:type="gramEnd"/>
-      <w:r>
-        <w:rPr>
-          <w:b/>
-        </w:rPr>
-        <w:t>DTID,TENDT,</w:t>
-      </w:r>
-      <w:r>
-        <w:rPr>
-          <w:b/>
-        </w:rPr>
-        <w:t>DIACHI</w:t>
-      </w:r>
-      <w:r>
-        <w:rPr>
-          <w:b/>
-        </w:rPr>
-        <w:t xml:space="preserve">, </w:t>
-      </w:r>
-      <w:r>
-        <w:rPr>
-          <w:b/>
-        </w:rPr>
-        <w:t>SDT,NGDT)</w:t>
-      </w:r>
-    </w:p>
-    <w:p>
-      <w:pPr>
-        <w:spacing w:after="0"/>
-      </w:pPr>
-      <w:r>
-        <w:t>Tân từ: Đối tác cung cấp là những người sẽ cung cấp đầu vào cho các hàng hóa, gồm: mã đối tác, Tên của đối tác, số điện thoại, ngày trở thành đối tác.</w:t>
-      </w:r>
-    </w:p>
-    <w:p>
-      <w:pPr>
-        <w:spacing w:after="0"/>
-      </w:pPr>
-    </w:p>
-    <w:p>
-      <w:pPr>
-        <w:spacing w:after="0"/>
-        <w:rPr>
-          <w:b/>
-        </w:rPr>
-      </w:pPr>
-      <w:r>
-        <w:rPr>
-          <w:b/>
-        </w:rPr>
-        <w:t>HDBH (</w:t>
-      </w:r>
-      <w:r>
-        <w:rPr>
-          <w:b/>
-        </w:rPr>
-        <w:t>SOHD_BH, NGHD, KHID, NVID, TRIGIA</w:t>
-      </w:r>
-      <w:proofErr w:type="gramStart"/>
-      <w:r>
-        <w:rPr>
-          <w:b/>
-        </w:rPr>
-        <w:t>,LOAIHD,TRANGTHAI</w:t>
-      </w:r>
-      <w:proofErr w:type="gramEnd"/>
-      <w:r>
-        <w:rPr>
-          <w:b/>
-        </w:rPr>
-        <w:t>)</w:t>
-      </w:r>
-    </w:p>
-    <w:p>
-      <w:pPr>
-        <w:spacing w:after="0"/>
-      </w:pPr>
-      <w:r>
-        <w:t>Tân từ: Mỗi khách hàng mua hàng sẽ có 1 hóa đơn tính tiền, trong đó có: số hóa đơn, ngày mua</w:t>
-      </w:r>
-      <w:r>
-        <w:t xml:space="preserve"> hàng, </w:t>
-      </w:r>
-      <w:r>
-        <w:t>nhân viên nào bán,</w:t>
-      </w:r>
-      <w:r>
-        <w:t xml:space="preserve"> trị giá của hóa đơn, mã số khách hàng nếu là khách hàng thành viên</w:t>
-      </w:r>
-      <w:r>
-        <w:t>.</w:t>
-      </w:r>
-    </w:p>
-    <w:p>
-      <w:pPr>
-        <w:spacing w:after="0"/>
-      </w:pPr>
-      <w:r>
-        <w:t>CTHD (SOHD_BH, SPID, SL)</w:t>
-      </w:r>
-    </w:p>
-    <w:p>
-      <w:pPr>
-        <w:spacing w:after="0"/>
-      </w:pPr>
-      <w:r>
-        <w:t>Loại hóa đơn dùng để phân biệt đó là Hóa đơn mua qua đặt hàng hay mua trực tiếp.</w:t>
-      </w:r>
-    </w:p>
-    <w:p>
-      <w:pPr>
-        <w:spacing w:after="0"/>
-      </w:pPr>
-      <w:r>
-        <w:t>Trạng thái dùng để xác định hóa đơn đặt hàng đang ở giai đoạn nào. (Đã nhận đơn ----&gt;đang giao hàng        ----&gt;hoàn tất giao hàng)</w:t>
-      </w:r>
-    </w:p>
-    <w:p>
-      <w:pPr>
-        <w:spacing w:after="0"/>
-      </w:pPr>
-      <w:r>
-        <w:t xml:space="preserve">Tân từ: Diễn giải chi tiết trong mỗi hóa đơn </w:t>
-      </w:r>
-      <w:r>
-        <w:rPr>
-          <w:b/>
-        </w:rPr>
-        <w:t>bán hàng</w:t>
-      </w:r>
-      <w:r>
-        <w:t xml:space="preserve"> </w:t>
-      </w:r>
-      <w:r>
-        <w:t>gồm có: sản phẩm gì và số lượng là bao nhiêu.</w:t>
-      </w:r>
-    </w:p>
-    <w:p>
-      <w:pPr>
-        <w:spacing w:after="0"/>
-      </w:pPr>
-    </w:p>
-    <w:p>
-      <w:pPr>
-        <w:spacing w:after="0"/>
-        <w:rPr>
-          <w:b/>
-        </w:rPr>
-      </w:pPr>
-      <w:proofErr w:type="gramStart"/>
-      <w:r>
-        <w:rPr>
-          <w:b/>
-        </w:rPr>
-        <w:t>HDNH(</w:t>
-      </w:r>
-      <w:proofErr w:type="gramEnd"/>
-      <w:r>
-        <w:rPr>
-          <w:b/>
-        </w:rPr>
-        <w:t xml:space="preserve"> SOHD_NH, NGNHAP, </w:t>
-      </w:r>
-      <w:r>
-        <w:rPr>
-          <w:b/>
-        </w:rPr>
-        <w:t>DTID, NVID, TRIGIA)</w:t>
-      </w:r>
-    </w:p>
-    <w:p>
-      <w:pPr>
-        <w:spacing w:after="0"/>
-      </w:pPr>
-      <w:r>
-        <w:t>Tân từ: Mỗi khi nhập hàng sẽ có 1 hóa đơn tính tiền, gồm:  số hóa đơn nhập hàng, ngày nhập, đối tác cung cấp là ai, nhân viên nào nhập, trị giá.</w:t>
-      </w:r>
-    </w:p>
-    <w:p>
-      <w:pPr>
-        <w:spacing w:after="0"/>
-      </w:pPr>
-    </w:p>
-    <w:p>
-      <w:pPr>
-        <w:spacing w:after="0"/>
-        <w:rPr>
-          <w:b/>
-        </w:rPr>
-      </w:pPr>
-      <w:proofErr w:type="gramStart"/>
-      <w:r>
-        <w:rPr>
-          <w:b/>
-        </w:rPr>
-        <w:lastRenderedPageBreak/>
         <w:t>CTHDNH(</w:t>
       </w:r>
       <w:proofErr w:type="gramEnd"/>
@@ -874,6 +820,7 @@
         <w:spacing w:after="0"/>
       </w:pPr>
       <w:r>
+        <w:lastRenderedPageBreak/>
         <w:t xml:space="preserve">CÁC THỐNG KÊ DOANH THU THÁNG, QUÝ, NĂM dùng các câu lệnh cộng doanh </w:t>
       </w:r>
       <w:proofErr w:type="gramStart"/>
@@ -898,7 +845,6 @@
           <w:b/>
           <w:color w:val="339933"/>
         </w:rPr>
-        <w:lastRenderedPageBreak/>
         <w:t>/*</w:t>
       </w:r>
       <w:proofErr w:type="gramStart"/>
@@ -1397,7 +1343,11 @@
         <w:spacing w:after="0"/>
       </w:pPr>
       <w:r>
-        <w:t>Tổng kết: Khi table HDBH được insert thì table KHACHHANG được cộng dồn DOANHSO nếu có KHID, table SANPHAM thì những mặt hàng tương ứng trong CTHDBH bị trừ đi với SL tương ứng, table DOANHTHUNGAY được cộng dồn vào hoặc tạo reacord mới, table HANHDONG thì tạo ra một record mới.</w:t>
+        <w:t xml:space="preserve">Tổng kết: Khi table HDBH được insert thì table KHACHHANG được cộng dồn DOANHSO nếu có KHID, table SANPHAM thì những mặt hàng tương ứng trong CTHDBH bị trừ đi với SL tương ứng, </w:t>
+      </w:r>
+      <w:r>
+        <w:lastRenderedPageBreak/>
+        <w:t>table DOANHTHUNGAY được cộng dồn vào hoặc tạo reacord mới, table HANHDONG thì tạo ra một record mới.</w:t>
       </w:r>
     </w:p>
     <w:p>
@@ -1410,7 +1360,6 @@
         <w:spacing w:after="0"/>
       </w:pPr>
       <w:r>
-        <w:lastRenderedPageBreak/>
         <w:t xml:space="preserve">Khi table </w:t>
       </w:r>
       <w:r>

</xml_diff>

<commit_message>
Revert "Revert "Merge branch 'main' of https://github.com/TendouHakai/DO-AN-NHOM-1""
This reverts commit c80d1378a95781291dbbf9ea3add330fbeaa2313.
</commit_message>
<xml_diff>
--- a/preparation/Mo hinh DLQH va cac rang buoc.docx
+++ b/preparation/Mo hinh DLQH va cac rang buoc.docx
@@ -9,17 +9,67 @@
           <w:b/>
         </w:rPr>
       </w:pPr>
-      <w:r>
-        <w:rPr>
-          <w:b/>
-        </w:rPr>
-        <w:t>NHANVIEN (NVID, HOTEN</w:t>
-      </w:r>
       <w:proofErr w:type="gramStart"/>
       <w:r>
         <w:rPr>
           <w:b/>
         </w:rPr>
+        <w:t>Sơ</w:t>
+      </w:r>
+      <w:proofErr w:type="gramEnd"/>
+      <w:r>
+        <w:rPr>
+          <w:b/>
+        </w:rPr>
+        <w:t xml:space="preserve"> đồ ER:</w:t>
+      </w:r>
+    </w:p>
+    <w:p>
+      <w:pPr>
+        <w:spacing w:after="0"/>
+        <w:rPr>
+          <w:b/>
+        </w:rPr>
+      </w:pPr>
+      <w:r>
+        <w:rPr>
+          <w:b/>
+        </w:rPr>
+        <w:t>https://drive.google.com/file/d/1oTvGxlvFBzRbin_pkPBZMtnscl2z82AJ/view?usp=sharing</w:t>
+      </w:r>
+    </w:p>
+    <w:p>
+      <w:pPr>
+        <w:spacing w:after="0"/>
+        <w:rPr>
+          <w:b/>
+        </w:rPr>
+      </w:pPr>
+    </w:p>
+    <w:p>
+      <w:pPr>
+        <w:spacing w:after="0"/>
+        <w:rPr>
+          <w:b/>
+        </w:rPr>
+      </w:pPr>
+      <w:r>
+        <w:rPr>
+          <w:b/>
+        </w:rPr>
+        <w:t xml:space="preserve">NHANVIEN </w:t>
+      </w:r>
+      <w:r>
+        <w:rPr>
+          <w:b/>
+        </w:rPr>
+        <w:t>(NVID, HOTEN</w:t>
+      </w:r>
+      <w:proofErr w:type="gramStart"/>
+      <w:r>
+        <w:rPr>
+          <w:b/>
+        </w:rPr>
         <w:t>,STD</w:t>
       </w:r>
       <w:proofErr w:type="gramEnd"/>
@@ -27,13 +77,31 @@
         <w:rPr>
           <w:b/>
         </w:rPr>
-        <w:t>, NGVL, NGSINH, THUONG, CV_ID</w:t>
-      </w:r>
-      <w:r>
-        <w:rPr>
-          <w:b/>
-        </w:rPr>
-        <w:t>, USERNAME, PASSWD</w:t>
+        <w:t>, NGVL, NGSINH</w:t>
+      </w:r>
+      <w:r>
+        <w:rPr>
+          <w:b/>
+        </w:rPr>
+        <w:t>, CV</w:t>
+      </w:r>
+      <w:r>
+        <w:rPr>
+          <w:b/>
+        </w:rPr>
+        <w:t xml:space="preserve">, USERNAME, </w:t>
+      </w:r>
+      <w:r>
+        <w:rPr>
+          <w:b/>
+        </w:rPr>
+        <w:t>LUONG,HESO,</w:t>
+      </w:r>
+      <w:r>
+        <w:rPr>
+          <w:b/>
+        </w:rPr>
+        <w:t>PASSWD</w:t>
       </w:r>
       <w:r>
         <w:rPr>
@@ -47,270 +115,255 @@
         <w:spacing w:after="0"/>
       </w:pPr>
       <w:r>
-        <w:t>Tân từ: Mỗi nhân viên bán hàng cần ghi nhận: mã nhân viên, họ tên, số điện thoại, ngày sinh, tiền thưởng và chức vụ.</w:t>
-      </w:r>
-    </w:p>
-    <w:p>
-      <w:pPr>
-        <w:spacing w:after="0"/>
-      </w:pPr>
-    </w:p>
-    <w:p>
-      <w:pPr>
-        <w:spacing w:after="0"/>
-        <w:rPr>
-          <w:b/>
-        </w:rPr>
-      </w:pPr>
+        <w:t xml:space="preserve">Tân từ: Mỗi nhân viên bán hàng cần ghi nhận: mã nhân viên, họ tên, số điện thoại, ngày </w:t>
+      </w:r>
       <w:proofErr w:type="gramStart"/>
       <w:r>
-        <w:rPr>
-          <w:b/>
-        </w:rPr>
-        <w:t>CHUCVU(</w:t>
+        <w:t>sinh</w:t>
+      </w:r>
+      <w:r>
+        <w:t xml:space="preserve"> </w:t>
+      </w:r>
+      <w:r>
+        <w:t xml:space="preserve"> và</w:t>
       </w:r>
       <w:proofErr w:type="gramEnd"/>
       <w:r>
-        <w:rPr>
-          <w:b/>
-        </w:rPr>
-        <w:t>CV_ID, TENCV, LUONG)</w:t>
-      </w:r>
-    </w:p>
-    <w:p>
-      <w:pPr>
-        <w:spacing w:after="0"/>
-      </w:pPr>
-      <w:r>
-        <w:t>Tân từ: Mỗi nhân viên có 1 chức vụ, trong mỗi chức vụ gồm: mã chức vụ, tên gọi chức vụ, lương cứng khi nhân viên làm chức vụ đó.</w:t>
-      </w:r>
-    </w:p>
-    <w:p>
-      <w:pPr>
-        <w:spacing w:after="0"/>
-      </w:pPr>
-    </w:p>
-    <w:p>
-      <w:pPr>
-        <w:spacing w:after="0"/>
-        <w:rPr>
-          <w:b/>
-        </w:rPr>
-      </w:pPr>
-      <w:r>
-        <w:rPr>
-          <w:b/>
-        </w:rPr>
-        <w:t>KHACHHANG (KHID</w:t>
-      </w:r>
-      <w:proofErr w:type="gramStart"/>
-      <w:r>
-        <w:rPr>
-          <w:b/>
-        </w:rPr>
-        <w:t>,HOTEN</w:t>
-      </w:r>
-      <w:proofErr w:type="gramEnd"/>
-      <w:r>
-        <w:rPr>
-          <w:b/>
-        </w:rPr>
-        <w:t xml:space="preserve">, DIACHI, SDT, NGDK, DOANHSO, </w:t>
-      </w:r>
-      <w:r>
-        <w:rPr>
-          <w:b/>
-        </w:rPr>
-        <w:t>LOAIID)</w:t>
-      </w:r>
-    </w:p>
-    <w:p>
-      <w:pPr>
-        <w:spacing w:after="0"/>
-      </w:pPr>
-      <w:r>
-        <w:t>Tân từ: Quan hệ khách hàng lưu trữ thông tin của các khách hàng thành viên gồm các thuộc tính: Mã khách hàng, họ tên, địa chỉ, số điện thoại, ngày đăng ký thành viên, doanh số (tổng giá trị các hóa đơn của khách hàng này) vàmã loại khách hàng.</w:t>
-      </w:r>
-    </w:p>
-    <w:p>
-      <w:pPr>
-        <w:spacing w:after="0"/>
-      </w:pPr>
-    </w:p>
-    <w:p>
-      <w:pPr>
-        <w:spacing w:after="0"/>
-        <w:rPr>
-          <w:b/>
-        </w:rPr>
-      </w:pPr>
-      <w:r>
-        <w:rPr>
-          <w:b/>
-        </w:rPr>
-        <w:t>LOAIKH (LOAIID</w:t>
-      </w:r>
-      <w:proofErr w:type="gramStart"/>
-      <w:r>
-        <w:rPr>
-          <w:b/>
-        </w:rPr>
-        <w:t>,TENLOAI,UUDAI</w:t>
-      </w:r>
-      <w:proofErr w:type="gramEnd"/>
-      <w:r>
-        <w:rPr>
-          <w:b/>
-        </w:rPr>
-        <w:t>)</w:t>
-      </w:r>
-    </w:p>
-    <w:p>
-      <w:pPr>
-        <w:spacing w:after="0"/>
-      </w:pPr>
-      <w:r>
-        <w:t>Tân từ: Mỗi khách hàng thành viên được xếp theo loại khách hàng</w:t>
-      </w:r>
-      <w:r>
-        <w:t xml:space="preserve"> gồm: mã loại khách hàng, tên loại khách hàng và mức ưu đãi khi mua hàng của mỗi loại khách hàng)</w:t>
-      </w:r>
-    </w:p>
-    <w:p>
-      <w:pPr>
-        <w:spacing w:after="0"/>
-        <w:rPr>
-          <w:b/>
-        </w:rPr>
-      </w:pPr>
-    </w:p>
-    <w:p>
-      <w:pPr>
-        <w:spacing w:after="0"/>
-        <w:rPr>
-          <w:b/>
-        </w:rPr>
-      </w:pPr>
-      <w:r>
-        <w:rPr>
-          <w:b/>
-        </w:rPr>
-        <w:t>SANPHAM (SPID</w:t>
-      </w:r>
-      <w:proofErr w:type="gramStart"/>
-      <w:r>
-        <w:rPr>
-          <w:b/>
-        </w:rPr>
-        <w:t>,TENSP,LOAIID</w:t>
-      </w:r>
-      <w:proofErr w:type="gramEnd"/>
-      <w:r>
-        <w:rPr>
-          <w:b/>
-        </w:rPr>
-        <w:t>,</w:t>
-      </w:r>
-      <w:r>
-        <w:rPr>
-          <w:b/>
-        </w:rPr>
-        <w:t xml:space="preserve"> NUOCSX, GIABAN</w:t>
-      </w:r>
-      <w:r>
-        <w:rPr>
-          <w:b/>
-        </w:rPr>
-        <w:t>,GIANHAP,DVT, SL, SLTT,</w:t>
-      </w:r>
-      <w:r>
-        <w:rPr>
-          <w:b/>
-        </w:rPr>
-        <w:t xml:space="preserve"> MOTA)</w:t>
-      </w:r>
-    </w:p>
-    <w:p>
-      <w:pPr>
-        <w:spacing w:after="0"/>
-      </w:pPr>
-      <w:r>
-        <w:t>Tân từ: Mỗi sản phẩm có một mã số, tên gọi, loại hàng, nước sản xuất, giá bán, giá nhập, đơn vị tính, số lượng tồn kho, số lượng tối thiểu mà sản phẩm đó nên có trong hàng tồn kho, cảnh báo gần hết hàng (khi số lượng tồn kho nhỏ hơn số lượng tối thiểu), mà những mô tả về sản phẩm.</w:t>
-      </w:r>
-    </w:p>
-    <w:p>
-      <w:pPr>
-        <w:spacing w:after="0"/>
-      </w:pPr>
-    </w:p>
-    <w:p>
-      <w:pPr>
-        <w:spacing w:after="0"/>
-        <w:rPr>
-          <w:b/>
-        </w:rPr>
-      </w:pPr>
-      <w:r>
-        <w:rPr>
-          <w:b/>
-        </w:rPr>
-        <w:t>LOAISP (LOAIID, TENLOAI, MOTA)</w:t>
-      </w:r>
-    </w:p>
-    <w:p>
-      <w:pPr>
-        <w:spacing w:after="0"/>
-      </w:pPr>
-      <w:r>
-        <w:t>Tân từ: Một sản phẩm sẽ được phân thành các loại sản phẩm khác nhau, mỗi loại sản phẩm gồm: Mã loại, tên loại, mô tả chung của từng loại sản phẩm.</w:t>
-      </w:r>
-    </w:p>
-    <w:p>
-      <w:pPr>
-        <w:spacing w:after="0"/>
-      </w:pPr>
-    </w:p>
-    <w:p>
-      <w:pPr>
-        <w:spacing w:after="0"/>
-        <w:rPr>
-          <w:b/>
-        </w:rPr>
-      </w:pPr>
-      <w:proofErr w:type="gramStart"/>
-      <w:r>
-        <w:rPr>
-          <w:b/>
-        </w:rPr>
-        <w:t>DTCC(</w:t>
-      </w:r>
-      <w:proofErr w:type="gramEnd"/>
-      <w:r>
-        <w:rPr>
-          <w:b/>
-        </w:rPr>
-        <w:t>DTID,TENDT,</w:t>
-      </w:r>
-      <w:r>
-        <w:rPr>
-          <w:b/>
-        </w:rPr>
-        <w:t>DIACHI</w:t>
-      </w:r>
-      <w:r>
-        <w:rPr>
-          <w:b/>
-        </w:rPr>
-        <w:t xml:space="preserve">, </w:t>
-      </w:r>
-      <w:r>
-        <w:rPr>
-          <w:b/>
-        </w:rPr>
-        <w:t>SDT,NGDT)</w:t>
+        <w:t xml:space="preserve"> chức vụ</w:t>
+      </w:r>
+      <w:r>
+        <w:t>, lương cơ bản, hệ số( hệ số lương), chức vụ</w:t>
       </w:r>
       <w:bookmarkStart w:id="0" w:name="_GoBack"/>
       <w:bookmarkEnd w:id="0"/>
+      <w:r>
+        <w:t>.</w:t>
+      </w:r>
+    </w:p>
+    <w:p>
+      <w:pPr>
+        <w:spacing w:after="0"/>
+      </w:pPr>
+    </w:p>
+    <w:p>
+      <w:pPr>
+        <w:spacing w:after="0"/>
+        <w:rPr>
+          <w:b/>
+        </w:rPr>
+      </w:pPr>
+      <w:r>
+        <w:rPr>
+          <w:b/>
+        </w:rPr>
+        <w:t>KHACHHANG (KHID</w:t>
+      </w:r>
+      <w:proofErr w:type="gramStart"/>
+      <w:r>
+        <w:rPr>
+          <w:b/>
+        </w:rPr>
+        <w:t>,HOTEN</w:t>
+      </w:r>
+      <w:proofErr w:type="gramEnd"/>
+      <w:r>
+        <w:rPr>
+          <w:b/>
+        </w:rPr>
+        <w:t xml:space="preserve">, DIACHI, SDT, NGDK, DOANHSO, </w:t>
+      </w:r>
+      <w:r>
+        <w:rPr>
+          <w:b/>
+        </w:rPr>
+        <w:t>LOAIID)</w:t>
+      </w:r>
+    </w:p>
+    <w:p>
+      <w:pPr>
+        <w:spacing w:after="0"/>
+      </w:pPr>
+      <w:r>
+        <w:t>Tân từ: Quan hệ khách hàng lưu trữ thông tin của các khách hàng thành viên gồm các thuộc tính: Mã khách hàng, họ tên, địa chỉ, số điện thoại, ngày đăng ký thành viên, doanh số (tổng giá trị các hóa đơn của khách hàng này) vàmã loại khách hàng.</w:t>
+      </w:r>
+    </w:p>
+    <w:p>
+      <w:pPr>
+        <w:spacing w:after="0"/>
+      </w:pPr>
+    </w:p>
+    <w:p>
+      <w:pPr>
+        <w:spacing w:after="0"/>
+        <w:rPr>
+          <w:b/>
+        </w:rPr>
+      </w:pPr>
+      <w:r>
+        <w:rPr>
+          <w:b/>
+        </w:rPr>
+        <w:t>LOAIKH (LOAIID</w:t>
+      </w:r>
+      <w:proofErr w:type="gramStart"/>
+      <w:r>
+        <w:rPr>
+          <w:b/>
+        </w:rPr>
+        <w:t>,TENLOAI,UUDAI</w:t>
+      </w:r>
+      <w:proofErr w:type="gramEnd"/>
+      <w:r>
+        <w:rPr>
+          <w:b/>
+        </w:rPr>
+        <w:t>)</w:t>
+      </w:r>
+    </w:p>
+    <w:p>
+      <w:pPr>
+        <w:spacing w:after="0"/>
+      </w:pPr>
+      <w:r>
+        <w:t>Tân từ: Mỗi khách hàng thành viên được xếp theo loại khách hàng</w:t>
+      </w:r>
+      <w:r>
+        <w:t xml:space="preserve"> gồm: mã loại khách hàng, tên loại khách hàng và mức ưu đãi khi mua hàng của mỗi loại khách hàng)</w:t>
+      </w:r>
+    </w:p>
+    <w:p>
+      <w:pPr>
+        <w:spacing w:after="0"/>
+        <w:rPr>
+          <w:b/>
+        </w:rPr>
+      </w:pPr>
+    </w:p>
+    <w:p>
+      <w:pPr>
+        <w:spacing w:after="0"/>
+        <w:rPr>
+          <w:b/>
+        </w:rPr>
+      </w:pPr>
+      <w:r>
+        <w:rPr>
+          <w:b/>
+        </w:rPr>
+        <w:t>SANPHAM (SPID</w:t>
+      </w:r>
+      <w:proofErr w:type="gramStart"/>
+      <w:r>
+        <w:rPr>
+          <w:b/>
+        </w:rPr>
+        <w:t>,TENSP,LOAIID</w:t>
+      </w:r>
+      <w:proofErr w:type="gramEnd"/>
+      <w:r>
+        <w:rPr>
+          <w:b/>
+        </w:rPr>
+        <w:t>,</w:t>
+      </w:r>
+      <w:r>
+        <w:rPr>
+          <w:b/>
+        </w:rPr>
+        <w:t xml:space="preserve"> NUOCSX, GIABAN</w:t>
+      </w:r>
+      <w:r>
+        <w:rPr>
+          <w:b/>
+        </w:rPr>
+        <w:t>,GIANHAP,DVT, SL, SLTT,</w:t>
+      </w:r>
+      <w:r>
+        <w:rPr>
+          <w:b/>
+        </w:rPr>
+        <w:t xml:space="preserve"> MOTA)</w:t>
+      </w:r>
+    </w:p>
+    <w:p>
+      <w:pPr>
+        <w:spacing w:after="0"/>
+      </w:pPr>
+      <w:r>
+        <w:t>Tân từ: Mỗi sản phẩm có một mã số, tên gọi, loại hàng, nước sản xuất, giá bán, giá nhập, đơn vị tính, số lượng tồn kho, số lượng tối thiểu mà sản phẩm đó nên có trong hàng tồn kho, cảnh báo gần hết hàng (khi số lượng tồn kho nhỏ hơn số lượng tối thiểu), mà những mô tả về sản phẩm.</w:t>
+      </w:r>
+    </w:p>
+    <w:p>
+      <w:pPr>
+        <w:spacing w:after="0"/>
+      </w:pPr>
+    </w:p>
+    <w:p>
+      <w:pPr>
+        <w:spacing w:after="0"/>
+        <w:rPr>
+          <w:b/>
+        </w:rPr>
+      </w:pPr>
+      <w:r>
+        <w:rPr>
+          <w:b/>
+        </w:rPr>
+        <w:t>LOAISP (LOAIID, TENLOAI, MOTA)</w:t>
+      </w:r>
+    </w:p>
+    <w:p>
+      <w:pPr>
+        <w:spacing w:after="0"/>
+      </w:pPr>
+      <w:r>
+        <w:t>Tân từ: Một sản phẩm sẽ được phân thành các loại sản phẩm khác nhau, mỗi loại sản phẩm gồm: Mã loại, tên loại, mô tả chung của từng loại sản phẩm.</w:t>
+      </w:r>
+    </w:p>
+    <w:p>
+      <w:pPr>
+        <w:spacing w:after="0"/>
+      </w:pPr>
+    </w:p>
+    <w:p>
+      <w:pPr>
+        <w:spacing w:after="0"/>
+        <w:rPr>
+          <w:b/>
+        </w:rPr>
+      </w:pPr>
+      <w:proofErr w:type="gramStart"/>
+      <w:r>
+        <w:rPr>
+          <w:b/>
+        </w:rPr>
+        <w:t>DTCC(</w:t>
+      </w:r>
+      <w:proofErr w:type="gramEnd"/>
+      <w:r>
+        <w:rPr>
+          <w:b/>
+        </w:rPr>
+        <w:t>DTID,TENDT,</w:t>
+      </w:r>
+      <w:r>
+        <w:rPr>
+          <w:b/>
+        </w:rPr>
+        <w:t>DIACHI</w:t>
+      </w:r>
+      <w:r>
+        <w:rPr>
+          <w:b/>
+        </w:rPr>
+        <w:t xml:space="preserve">, </w:t>
+      </w:r>
+      <w:r>
+        <w:rPr>
+          <w:b/>
+        </w:rPr>
+        <w:t>SDT,NGDT)</w:t>
+      </w:r>
     </w:p>
     <w:p>
       <w:pPr>
@@ -481,6 +534,7 @@
         <w:rPr>
           <w:b/>
         </w:rPr>
+        <w:lastRenderedPageBreak/>
         <w:t>CTHDNH(</w:t>
       </w:r>
       <w:proofErr w:type="gramEnd"/>
@@ -820,31 +874,31 @@
         <w:spacing w:after="0"/>
       </w:pPr>
       <w:r>
+        <w:t xml:space="preserve">CÁC THỐNG KÊ DOANH THU THÁNG, QUÝ, NĂM dùng các câu lệnh cộng doanh </w:t>
+      </w:r>
+      <w:proofErr w:type="gramStart"/>
+      <w:r>
+        <w:t>thu</w:t>
+      </w:r>
+      <w:proofErr w:type="gramEnd"/>
+      <w:r>
+        <w:t xml:space="preserve"> các ngày lại với nhau.</w:t>
+      </w:r>
+    </w:p>
+    <w:p>
+      <w:pPr>
+        <w:spacing w:after="0"/>
+        <w:rPr>
+          <w:b/>
+          <w:color w:val="339933"/>
+        </w:rPr>
+      </w:pPr>
+      <w:r>
+        <w:rPr>
+          <w:b/>
+          <w:color w:val="339933"/>
+        </w:rPr>
         <w:lastRenderedPageBreak/>
-        <w:t xml:space="preserve">CÁC THỐNG KÊ DOANH THU THÁNG, QUÝ, NĂM dùng các câu lệnh cộng doanh </w:t>
-      </w:r>
-      <w:proofErr w:type="gramStart"/>
-      <w:r>
-        <w:t>thu</w:t>
-      </w:r>
-      <w:proofErr w:type="gramEnd"/>
-      <w:r>
-        <w:t xml:space="preserve"> các ngày lại với nhau.</w:t>
-      </w:r>
-    </w:p>
-    <w:p>
-      <w:pPr>
-        <w:spacing w:after="0"/>
-        <w:rPr>
-          <w:b/>
-          <w:color w:val="339933"/>
-        </w:rPr>
-      </w:pPr>
-      <w:r>
-        <w:rPr>
-          <w:b/>
-          <w:color w:val="339933"/>
-        </w:rPr>
         <w:t>/*</w:t>
       </w:r>
       <w:proofErr w:type="gramStart"/>
@@ -1343,11 +1397,7 @@
         <w:spacing w:after="0"/>
       </w:pPr>
       <w:r>
-        <w:t xml:space="preserve">Tổng kết: Khi table HDBH được insert thì table KHACHHANG được cộng dồn DOANHSO nếu có KHID, table SANPHAM thì những mặt hàng tương ứng trong CTHDBH bị trừ đi với SL tương ứng, </w:t>
-      </w:r>
-      <w:r>
-        <w:lastRenderedPageBreak/>
-        <w:t>table DOANHTHUNGAY được cộng dồn vào hoặc tạo reacord mới, table HANHDONG thì tạo ra một record mới.</w:t>
+        <w:t>Tổng kết: Khi table HDBH được insert thì table KHACHHANG được cộng dồn DOANHSO nếu có KHID, table SANPHAM thì những mặt hàng tương ứng trong CTHDBH bị trừ đi với SL tương ứng, table DOANHTHUNGAY được cộng dồn vào hoặc tạo reacord mới, table HANHDONG thì tạo ra một record mới.</w:t>
       </w:r>
     </w:p>
     <w:p>
@@ -1360,6 +1410,7 @@
         <w:spacing w:after="0"/>
       </w:pPr>
       <w:r>
+        <w:lastRenderedPageBreak/>
         <w:t xml:space="preserve">Khi table </w:t>
       </w:r>
       <w:r>

</xml_diff>